<commit_message>
arruma documentacao e um typo no pacote infrastructure
</commit_message>
<xml_diff>
--- a/src/main/resources/static/Lanchonete do Bairro.docx
+++ b/src/main/resources/static/Lanchonete do Bairro.docx
@@ -1,16 +1,9 @@
 
 <file path=word/document.xml><?xml version="1.0" encoding="utf-8"?>
-<w:document xmlns:wpc="http://schemas.microsoft.com/office/word/2010/wordprocessingCanvas" xmlns:cx="http://schemas.microsoft.com/office/drawing/2014/chartex" xmlns:cx1="http://schemas.microsoft.com/office/drawing/2015/9/8/chartex" xmlns:cx2="http://schemas.microsoft.com/office/drawing/2015/10/21/chartex" xmlns:cx3="http://schemas.microsoft.com/office/drawing/2016/5/9/chartex" xmlns:cx4="http://schemas.microsoft.com/office/drawing/2016/5/10/chartex" xmlns:cx5="http://schemas.microsoft.com/office/drawing/2016/5/11/chartex" xmlns:cx6="http://schemas.microsoft.com/office/drawing/2016/5/12/chartex" xmlns:cx7="http://schemas.microsoft.com/office/drawing/2016/5/13/chartex" xmlns:cx8="http://schemas.microsoft.com/office/drawing/2016/5/14/chartex" xmlns:mc="http://schemas.openxmlformats.org/markup-compatibility/2006" xmlns:aink="http://schemas.microsoft.com/office/drawing/2016/ink" xmlns:am3d="http://schemas.microsoft.com/office/drawing/2017/model3d" xmlns:o="urn:schemas-microsoft-com:office:office" xmlns:r="http://schemas.openxmlformats.org/officeDocument/2006/relationships" xmlns:m="http://schemas.openxmlformats.org/officeDocument/2006/math" xmlns:v="urn:schemas-microsoft-com:vml" xmlns:wp14="http://schemas.microsoft.com/office/word/2010/wordprocessingDrawing" xmlns:wp="http://schemas.openxmlformats.org/drawingml/2006/wordprocessingDrawing" xmlns:w10="urn:schemas-microsoft-com:office:word" xmlns:w="http://schemas.openxmlformats.org/wordprocessingml/2006/main" xmlns:w14="http://schemas.microsoft.com/office/word/2010/wordml" xmlns:w15="http://schemas.microsoft.com/office/word/2012/wordml" xmlns:w16cid="http://schemas.microsoft.com/office/word/2016/wordml/cid" xmlns:w16se="http://schemas.microsoft.com/office/word/2015/wordml/symex" xmlns:wpg="http://schemas.microsoft.com/office/word/2010/wordprocessingGroup" xmlns:wpi="http://schemas.microsoft.com/office/word/2010/wordprocessingInk" xmlns:wne="http://schemas.microsoft.com/office/word/2006/wordml" xmlns:wps="http://schemas.microsoft.com/office/word/2010/wordprocessingShape" mc:Ignorable="w14 w15 w16se w16cid wp14">
+<w:document xmlns:wpc="http://schemas.microsoft.com/office/word/2010/wordprocessingCanvas" xmlns:cx="http://schemas.microsoft.com/office/drawing/2014/chartex" xmlns:cx1="http://schemas.microsoft.com/office/drawing/2015/9/8/chartex" xmlns:cx2="http://schemas.microsoft.com/office/drawing/2015/10/21/chartex" xmlns:cx3="http://schemas.microsoft.com/office/drawing/2016/5/9/chartex" xmlns:cx4="http://schemas.microsoft.com/office/drawing/2016/5/10/chartex" xmlns:cx5="http://schemas.microsoft.com/office/drawing/2016/5/11/chartex" xmlns:cx6="http://schemas.microsoft.com/office/drawing/2016/5/12/chartex" xmlns:cx7="http://schemas.microsoft.com/office/drawing/2016/5/13/chartex" xmlns:cx8="http://schemas.microsoft.com/office/drawing/2016/5/14/chartex" xmlns:mc="http://schemas.openxmlformats.org/markup-compatibility/2006" xmlns:aink="http://schemas.microsoft.com/office/drawing/2016/ink" xmlns:am3d="http://schemas.microsoft.com/office/drawing/2017/model3d" xmlns:o="urn:schemas-microsoft-com:office:office" xmlns:oel="http://schemas.microsoft.com/office/2019/extlst" xmlns:r="http://schemas.openxmlformats.org/officeDocument/2006/relationships" xmlns:m="http://schemas.openxmlformats.org/officeDocument/2006/math" xmlns:v="urn:schemas-microsoft-com:vml" xmlns:wp14="http://schemas.microsoft.com/office/word/2010/wordprocessingDrawing" xmlns:wp="http://schemas.openxmlformats.org/drawingml/2006/wordprocessingDrawing" xmlns:w10="urn:schemas-microsoft-com:office:word" xmlns:w="http://schemas.openxmlformats.org/wordprocessingml/2006/main" xmlns:w14="http://schemas.microsoft.com/office/word/2010/wordml" xmlns:w15="http://schemas.microsoft.com/office/word/2012/wordml" xmlns:w16cex="http://schemas.microsoft.com/office/word/2018/wordml/cex" xmlns:w16cid="http://schemas.microsoft.com/office/word/2016/wordml/cid" xmlns:w16="http://schemas.microsoft.com/office/word/2018/wordml" xmlns:w16sdtdh="http://schemas.microsoft.com/office/word/2020/wordml/sdtdatahash" xmlns:w16se="http://schemas.microsoft.com/office/word/2015/wordml/symex" xmlns:wpg="http://schemas.microsoft.com/office/word/2010/wordprocessingGroup" xmlns:wpi="http://schemas.microsoft.com/office/word/2010/wordprocessingInk" xmlns:wne="http://schemas.microsoft.com/office/word/2006/wordml" xmlns:wps="http://schemas.microsoft.com/office/word/2010/wordprocessingShape" mc:Ignorable="w14 w15 w16se w16cid w16 w16cex w16sdtdh wp14">
   <w:body>
     <w:sdt>
       <w:sdtPr>
-        <w:id w:val="1292710786"/>
-        <w:docPartObj>
-          <w:docPartGallery w:val="Table of Contents"/>
-          <w:docPartUnique/>
-        </w:docPartObj>
-      </w:sdtPr>
-      <w:sdtEndPr>
         <w:rPr>
           <w:rFonts w:asciiTheme="minorHAnsi" w:eastAsiaTheme="minorEastAsia" w:hAnsiTheme="minorHAnsi" w:cs="Times New Roman"/>
           <w:spacing w:val="0"/>
@@ -20,11 +13,16 @@
           <w:lang w:val="pt-BR" w:eastAsia="pt-BR"/>
           <w14:ligatures w14:val="none"/>
         </w:rPr>
-      </w:sdtEndPr>
+        <w:id w:val="1292710786"/>
+        <w:docPartObj>
+          <w:docPartGallery w:val="Table of Contents"/>
+          <w:docPartUnique/>
+        </w:docPartObj>
+      </w:sdtPr>
       <w:sdtContent>
         <w:p>
           <w:pPr>
-            <w:pStyle w:val="Ttulo"/>
+            <w:pStyle w:val="Title"/>
             <w:spacing w:line="276" w:lineRule="auto"/>
             <w:jc w:val="center"/>
             <w:rPr>
@@ -42,7 +40,7 @@
         </w:p>
         <w:p>
           <w:pPr>
-            <w:pStyle w:val="Ttulo"/>
+            <w:pStyle w:val="Title"/>
             <w:spacing w:line="276" w:lineRule="auto"/>
             <w:jc w:val="center"/>
             <w:rPr>
@@ -94,7 +92,7 @@
         </w:p>
         <w:p>
           <w:pPr>
-            <w:pStyle w:val="Ttulo"/>
+            <w:pStyle w:val="Title"/>
             <w:spacing w:line="360" w:lineRule="auto"/>
             <w:jc w:val="center"/>
             <w:rPr>
@@ -140,7 +138,7 @@
         </w:p>
         <w:p>
           <w:pPr>
-            <w:pStyle w:val="Ttulo"/>
+            <w:pStyle w:val="Title"/>
             <w:spacing w:line="360" w:lineRule="auto"/>
             <w:jc w:val="both"/>
             <w:rPr>
@@ -169,13 +167,10 @@
         </w:p>
         <w:p>
           <w:pPr>
-            <w:pStyle w:val="Sumrio1"/>
+            <w:pStyle w:val="TOC1"/>
           </w:pPr>
           <w:r>
-            <w:t>Introdução</w:t>
-          </w:r>
-          <w:r>
-            <w:t xml:space="preserve"> </w:t>
+            <w:t xml:space="preserve">Introdução </w:t>
           </w:r>
           <w:r>
             <w:ptab w:relativeTo="margin" w:alignment="right" w:leader="dot"/>
@@ -189,7 +184,7 @@
         </w:p>
         <w:p>
           <w:pPr>
-            <w:pStyle w:val="Sumrio2"/>
+            <w:pStyle w:val="TOC2"/>
           </w:pPr>
           <w:r>
             <w:t>Projeto</w:t>
@@ -203,7 +198,7 @@
         </w:p>
         <w:p>
           <w:pPr>
-            <w:pStyle w:val="Sumrio3"/>
+            <w:pStyle w:val="TOC3"/>
             <w:numPr>
               <w:ilvl w:val="1"/>
               <w:numId w:val="6"/>
@@ -226,7 +221,7 @@
         </w:p>
         <w:p>
           <w:pPr>
-            <w:pStyle w:val="Sumrio1"/>
+            <w:pStyle w:val="TOC1"/>
             <w:numPr>
               <w:ilvl w:val="1"/>
               <w:numId w:val="6"/>
@@ -250,7 +245,7 @@
         </w:p>
         <w:p>
           <w:pPr>
-            <w:pStyle w:val="Sumrio1"/>
+            <w:pStyle w:val="TOC1"/>
             <w:numPr>
               <w:ilvl w:val="0"/>
               <w:numId w:val="0"/>
@@ -258,13 +253,7 @@
             <w:ind w:left="426" w:firstLine="294"/>
           </w:pPr>
           <w:r>
-            <w:t>2.2.</w:t>
-          </w:r>
-          <w:r>
-            <w:t>1</w:t>
-          </w:r>
-          <w:r>
-            <w:t xml:space="preserve"> </w:t>
+            <w:t xml:space="preserve">2.2.1 </w:t>
           </w:r>
           <w:r>
             <w:rPr>
@@ -284,12 +273,8 @@
         </w:p>
         <w:p>
           <w:pPr>
-            <w:pStyle w:val="Sumrio2"/>
-            <w:numPr>
-              <w:ilvl w:val="0"/>
-              <w:numId w:val="0"/>
-            </w:numPr>
-            <w:ind w:left="720"/>
+            <w:pStyle w:val="TOC2"/>
+            <w:ind w:firstLine="0"/>
           </w:pPr>
           <w:r>
             <w:rPr>
@@ -309,12 +294,8 @@
         </w:p>
         <w:p>
           <w:pPr>
-            <w:pStyle w:val="Sumrio2"/>
-            <w:numPr>
-              <w:ilvl w:val="0"/>
-              <w:numId w:val="0"/>
-            </w:numPr>
-            <w:ind w:left="720"/>
+            <w:pStyle w:val="TOC2"/>
+            <w:ind w:firstLine="0"/>
           </w:pPr>
           <w:r>
             <w:rPr>
@@ -340,12 +321,8 @@
         </w:p>
         <w:p>
           <w:pPr>
-            <w:pStyle w:val="Sumrio2"/>
-            <w:numPr>
-              <w:ilvl w:val="0"/>
-              <w:numId w:val="0"/>
-            </w:numPr>
-            <w:ind w:left="720"/>
+            <w:pStyle w:val="TOC2"/>
+            <w:ind w:firstLine="0"/>
           </w:pPr>
           <w:r>
             <w:rPr>
@@ -363,13 +340,7 @@
             <w:rPr>
               <w:i/>
             </w:rPr>
-            <w:t xml:space="preserve"> </w:t>
-          </w:r>
-          <w:r>
-            <w:rPr>
-              <w:i/>
-            </w:rPr>
-            <w:t>Novo fluxo</w:t>
+            <w:t xml:space="preserve"> Novo fluxo</w:t>
           </w:r>
           <w:r>
             <w:t xml:space="preserve"> </w:t>
@@ -383,7 +354,7 @@
         </w:p>
         <w:p>
           <w:pPr>
-            <w:pStyle w:val="Sumrio3"/>
+            <w:pStyle w:val="TOC3"/>
             <w:spacing w:after="0" w:line="360" w:lineRule="auto"/>
             <w:ind w:left="446"/>
             <w:jc w:val="both"/>
@@ -406,57 +377,142 @@
         </w:p>
         <w:p>
           <w:pPr>
-            <w:pStyle w:val="Sumrio3"/>
+            <w:pStyle w:val="TOC3"/>
             <w:spacing w:after="0" w:line="360" w:lineRule="auto"/>
             <w:ind w:left="446"/>
             <w:jc w:val="both"/>
           </w:pPr>
           <w:r>
-            <w:t>2.</w:t>
-          </w:r>
-          <w:r>
-            <w:t xml:space="preserve">4 </w:t>
-          </w:r>
-          <w:proofErr w:type="spellStart"/>
-          <w:r>
-            <w:t>OpenAPI</w:t>
-          </w:r>
-          <w:proofErr w:type="spellEnd"/>
+            <w:t xml:space="preserve">2.3.1 Estrutura de pacotes </w:t>
+          </w:r>
           <w:r>
             <w:ptab w:relativeTo="margin" w:alignment="right" w:leader="dot"/>
           </w:r>
           <w:r>
-            <w:t>5</w:t>
+            <w:t>6</w:t>
           </w:r>
         </w:p>
         <w:p>
           <w:pPr>
-            <w:pStyle w:val="Sumrio3"/>
+            <w:pStyle w:val="TOC3"/>
             <w:spacing w:after="0" w:line="360" w:lineRule="auto"/>
             <w:ind w:left="446"/>
             <w:jc w:val="both"/>
           </w:pPr>
           <w:r>
+            <w:t>2.3.1</w:t>
+          </w:r>
+          <w:r>
+            <w:t>.1</w:t>
+          </w:r>
+          <w:r>
+            <w:t xml:space="preserve"> </w:t>
+          </w:r>
+          <w:proofErr w:type="spellStart"/>
+          <w:r>
+            <w:t>Adapter</w:t>
+          </w:r>
+          <w:proofErr w:type="spellEnd"/>
+          <w:r>
+            <w:t xml:space="preserve"> </w:t>
+          </w:r>
+          <w:r>
+            <w:ptab w:relativeTo="margin" w:alignment="right" w:leader="dot"/>
+          </w:r>
+          <w:r>
+            <w:t>6</w:t>
+          </w:r>
+        </w:p>
+        <w:p>
+          <w:pPr>
+            <w:pStyle w:val="TOC3"/>
+            <w:spacing w:after="0" w:line="360" w:lineRule="auto"/>
+            <w:ind w:left="446"/>
+            <w:jc w:val="both"/>
+          </w:pPr>
+          <w:r>
+            <w:t>2.3.1</w:t>
+          </w:r>
+          <w:r>
+            <w:t>.2</w:t>
+          </w:r>
+          <w:r>
+            <w:t xml:space="preserve"> </w:t>
+          </w:r>
+          <w:r>
+            <w:t>Core</w:t>
+          </w:r>
+          <w:r>
+            <w:t xml:space="preserve"> </w:t>
+          </w:r>
+          <w:r>
+            <w:ptab w:relativeTo="margin" w:alignment="right" w:leader="dot"/>
+          </w:r>
+          <w:r>
+            <w:t>6</w:t>
+          </w:r>
+        </w:p>
+        <w:p>
+          <w:pPr>
+            <w:pStyle w:val="TOC3"/>
+            <w:spacing w:after="0" w:line="360" w:lineRule="auto"/>
+            <w:ind w:left="446"/>
+            <w:jc w:val="both"/>
+          </w:pPr>
+          <w:r>
             <w:t>2.</w:t>
           </w:r>
           <w:r>
+            <w:t xml:space="preserve">4 </w:t>
+          </w:r>
+          <w:proofErr w:type="spellStart"/>
+          <w:r>
+            <w:t>OpenAPI</w:t>
+          </w:r>
+          <w:proofErr w:type="spellEnd"/>
+          <w:r>
+            <w:ptab w:relativeTo="margin" w:alignment="right" w:leader="dot"/>
+          </w:r>
+          <w:r>
+            <w:t>7</w:t>
+          </w:r>
+        </w:p>
+        <w:p>
+          <w:pPr>
+            <w:pStyle w:val="TOC3"/>
+            <w:spacing w:after="0" w:line="360" w:lineRule="auto"/>
+            <w:ind w:left="446"/>
+            <w:jc w:val="both"/>
+          </w:pPr>
+          <w:r>
+            <w:t>2.</w:t>
+          </w:r>
+          <w:r>
             <w:t xml:space="preserve">5 </w:t>
           </w:r>
           <w:r>
-            <w:t>Verificação de integridade (Health Check)</w:t>
+            <w:t xml:space="preserve">Verificação de integridade (Health </w:t>
+          </w:r>
+          <w:proofErr w:type="spellStart"/>
+          <w:r>
+            <w:t>Check</w:t>
+          </w:r>
+          <w:proofErr w:type="spellEnd"/>
+          <w:r>
+            <w:t>)</w:t>
           </w:r>
           <w:r>
             <w:ptab w:relativeTo="margin" w:alignment="right" w:leader="dot"/>
           </w:r>
           <w:r>
-            <w:t>6</w:t>
+            <w:t>7</w:t>
           </w:r>
         </w:p>
       </w:sdtContent>
     </w:sdt>
     <w:p>
       <w:pPr>
-        <w:pStyle w:val="Ttulo"/>
+        <w:pStyle w:val="Title"/>
         <w:spacing w:line="360" w:lineRule="auto"/>
         <w:jc w:val="both"/>
         <w:rPr>
@@ -467,7 +523,7 @@
     </w:p>
     <w:p>
       <w:pPr>
-        <w:pStyle w:val="Ttulo"/>
+        <w:pStyle w:val="Title"/>
         <w:spacing w:line="360" w:lineRule="auto"/>
         <w:jc w:val="both"/>
         <w:rPr>
@@ -485,7 +541,7 @@
     </w:p>
     <w:p>
       <w:pPr>
-        <w:pStyle w:val="Subttulo"/>
+        <w:pStyle w:val="Subtitle"/>
         <w:numPr>
           <w:ilvl w:val="0"/>
           <w:numId w:val="5"/>
@@ -553,7 +609,7 @@
     </w:p>
     <w:p>
       <w:pPr>
-        <w:pStyle w:val="Subttulo"/>
+        <w:pStyle w:val="Subtitle"/>
         <w:numPr>
           <w:ilvl w:val="0"/>
           <w:numId w:val="5"/>
@@ -879,7 +935,7 @@
     </w:p>
     <w:p>
       <w:pPr>
-        <w:pStyle w:val="Subttulo"/>
+        <w:pStyle w:val="Subtitle"/>
         <w:numPr>
           <w:ilvl w:val="1"/>
           <w:numId w:val="5"/>
@@ -1009,6 +1065,7 @@
           <w:szCs w:val="21"/>
           <w:lang w:val="pt-BR"/>
         </w:rPr>
+        <w:lastRenderedPageBreak/>
         <w:t xml:space="preserve">Produto: Produtos que </w:t>
       </w:r>
       <w:r>
@@ -1056,7 +1113,6 @@
           <w:szCs w:val="21"/>
           <w:lang w:val="pt-BR"/>
         </w:rPr>
-        <w:lastRenderedPageBreak/>
         <w:t>Acompanhamento: Opção adicional selecionada pelo cliente para acompanhar seu lanche.</w:t>
       </w:r>
     </w:p>
@@ -1424,7 +1480,7 @@
     </w:p>
     <w:p>
       <w:pPr>
-        <w:pStyle w:val="PargrafodaLista"/>
+        <w:pStyle w:val="ListParagraph"/>
         <w:numPr>
           <w:ilvl w:val="0"/>
           <w:numId w:val="1"/>
@@ -1570,7 +1626,7 @@
     </w:p>
     <w:p>
       <w:pPr>
-        <w:pStyle w:val="Subttulo"/>
+        <w:pStyle w:val="Subtitle"/>
         <w:numPr>
           <w:ilvl w:val="1"/>
           <w:numId w:val="5"/>
@@ -1695,7 +1751,7 @@
     </w:p>
     <w:p>
       <w:pPr>
-        <w:pStyle w:val="Subttulo"/>
+        <w:pStyle w:val="Subtitle"/>
         <w:numPr>
           <w:ilvl w:val="2"/>
           <w:numId w:val="5"/>
@@ -1851,34 +1907,34 @@
         <w:spacing w:line="360" w:lineRule="auto"/>
         <w:jc w:val="both"/>
         <w:rPr>
-          <w:rStyle w:val="nfaseSutil"/>
-          <w:lang w:val="pt-BR"/>
-        </w:rPr>
-      </w:pPr>
-    </w:p>
-    <w:p>
-      <w:pPr>
-        <w:spacing w:line="360" w:lineRule="auto"/>
-        <w:jc w:val="both"/>
-        <w:rPr>
-          <w:rStyle w:val="nfaseSutil"/>
-          <w:lang w:val="pt-BR"/>
-        </w:rPr>
-      </w:pPr>
-    </w:p>
-    <w:p>
-      <w:pPr>
-        <w:spacing w:line="360" w:lineRule="auto"/>
-        <w:jc w:val="both"/>
-        <w:rPr>
-          <w:rStyle w:val="nfaseSutil"/>
-          <w:lang w:val="pt-BR"/>
-        </w:rPr>
-      </w:pPr>
-    </w:p>
-    <w:p>
-      <w:pPr>
-        <w:pStyle w:val="Subttulo"/>
+          <w:rStyle w:val="SubtleEmphasis"/>
+          <w:lang w:val="pt-BR"/>
+        </w:rPr>
+      </w:pPr>
+    </w:p>
+    <w:p>
+      <w:pPr>
+        <w:spacing w:line="360" w:lineRule="auto"/>
+        <w:jc w:val="both"/>
+        <w:rPr>
+          <w:rStyle w:val="SubtleEmphasis"/>
+          <w:lang w:val="pt-BR"/>
+        </w:rPr>
+      </w:pPr>
+    </w:p>
+    <w:p>
+      <w:pPr>
+        <w:spacing w:line="360" w:lineRule="auto"/>
+        <w:jc w:val="both"/>
+        <w:rPr>
+          <w:rStyle w:val="SubtleEmphasis"/>
+          <w:lang w:val="pt-BR"/>
+        </w:rPr>
+      </w:pPr>
+    </w:p>
+    <w:p>
+      <w:pPr>
+        <w:pStyle w:val="Subtitle"/>
         <w:numPr>
           <w:ilvl w:val="2"/>
           <w:numId w:val="5"/>
@@ -1895,7 +1951,6 @@
           <w:i/>
           <w:sz w:val="20"/>
         </w:rPr>
-        <w:lastRenderedPageBreak/>
         <w:t>Novo fluxo</w:t>
       </w:r>
       <w:r>
@@ -1908,7 +1963,7 @@
     </w:p>
     <w:p>
       <w:pPr>
-        <w:pStyle w:val="Subttulo"/>
+        <w:pStyle w:val="Subtitle"/>
         <w:numPr>
           <w:ilvl w:val="0"/>
           <w:numId w:val="0"/>
@@ -2046,7 +2101,7 @@
     </w:p>
     <w:p>
       <w:pPr>
-        <w:pStyle w:val="Subttulo"/>
+        <w:pStyle w:val="Subtitle"/>
         <w:numPr>
           <w:ilvl w:val="2"/>
           <w:numId w:val="5"/>
@@ -2185,7 +2240,7 @@
     </w:p>
     <w:p>
       <w:pPr>
-        <w:pStyle w:val="Subttulo"/>
+        <w:pStyle w:val="Subtitle"/>
         <w:numPr>
           <w:ilvl w:val="2"/>
           <w:numId w:val="5"/>
@@ -2241,6 +2296,7 @@
           <w:color w:val="000000" w:themeColor="text1"/>
           <w:lang w:val="pt-BR"/>
         </w:rPr>
+        <w:lastRenderedPageBreak/>
         <w:drawing>
           <wp:inline distT="0" distB="0" distL="0" distR="0" wp14:anchorId="5BE4E778" wp14:editId="31DC0E6F">
             <wp:extent cx="5731510" cy="1658620"/>
@@ -2346,7 +2402,22 @@
     </w:p>
     <w:p>
       <w:pPr>
-        <w:pStyle w:val="Subttulo"/>
+        <w:pStyle w:val="Subtitle"/>
+        <w:numPr>
+          <w:ilvl w:val="0"/>
+          <w:numId w:val="0"/>
+        </w:numPr>
+        <w:spacing w:after="0" w:line="360" w:lineRule="auto"/>
+        <w:ind w:left="1080"/>
+        <w:jc w:val="both"/>
+        <w:rPr>
+          <w:lang w:val="pt-BR"/>
+        </w:rPr>
+      </w:pPr>
+    </w:p>
+    <w:p>
+      <w:pPr>
+        <w:pStyle w:val="Subtitle"/>
         <w:numPr>
           <w:ilvl w:val="1"/>
           <w:numId w:val="5"/>
@@ -2357,25 +2428,385 @@
           <w:lang w:val="pt-BR"/>
         </w:rPr>
       </w:pPr>
-      <w:bookmarkStart w:id="0" w:name="_GoBack"/>
-      <w:bookmarkEnd w:id="0"/>
+      <w:r>
+        <w:rPr>
+          <w:lang w:val="pt-BR"/>
+        </w:rPr>
+        <w:t>Arquitetura hexagonal</w:t>
+      </w:r>
+    </w:p>
+    <w:p>
+      <w:pPr>
+        <w:spacing w:line="360" w:lineRule="auto"/>
+        <w:rPr>
+          <w:color w:val="000000" w:themeColor="text1"/>
+          <w:lang w:val="pt-BR"/>
+        </w:rPr>
+      </w:pPr>
+    </w:p>
+    <w:p>
+      <w:pPr>
+        <w:spacing w:line="360" w:lineRule="auto"/>
+        <w:ind w:firstLine="360"/>
+        <w:jc w:val="both"/>
+        <w:rPr>
+          <w:color w:val="000000" w:themeColor="text1"/>
+          <w:lang w:val="pt-BR"/>
+        </w:rPr>
+      </w:pPr>
+      <w:r>
+        <w:rPr>
+          <w:color w:val="000000" w:themeColor="text1"/>
+          <w:lang w:val="pt-BR"/>
+        </w:rPr>
+        <w:t xml:space="preserve">A arquitetura hexagonal foi utilizada </w:t>
+      </w:r>
+      <w:r>
+        <w:rPr>
+          <w:color w:val="000000" w:themeColor="text1"/>
+          <w:lang w:val="pt-BR"/>
+        </w:rPr>
+        <w:t>visto que</w:t>
+      </w:r>
+      <w:r>
+        <w:rPr>
+          <w:color w:val="000000" w:themeColor="text1"/>
+          <w:lang w:val="pt-BR"/>
+        </w:rPr>
+        <w:t xml:space="preserve"> permite criar sistemas flexíveis, testáveis e independentes de tecnologias externas.</w:t>
+      </w:r>
+    </w:p>
+    <w:p>
+      <w:pPr>
+        <w:spacing w:line="360" w:lineRule="auto"/>
+        <w:ind w:firstLine="360"/>
+        <w:jc w:val="both"/>
+        <w:rPr>
+          <w:color w:val="000000" w:themeColor="text1"/>
+          <w:lang w:val="pt-BR"/>
+        </w:rPr>
+      </w:pPr>
+      <w:r>
+        <w:rPr>
+          <w:color w:val="000000" w:themeColor="text1"/>
+          <w:lang w:val="pt-BR"/>
+        </w:rPr>
+        <w:t>A principal razão para utilizar a arquitetura hexagonal foi sua capacidade de isolar o núcleo do sistema, onde estão as regras de negócio essenciais, das dependências externas, como bancos de dados e frameworks. Essa separação possibilita o desenvolvimento e teste independentes do núcleo, facilitando a manutenção do código.</w:t>
+      </w:r>
+    </w:p>
+    <w:p>
+      <w:pPr>
+        <w:spacing w:line="360" w:lineRule="auto"/>
+        <w:ind w:firstLine="360"/>
+        <w:jc w:val="both"/>
+        <w:rPr>
+          <w:color w:val="000000" w:themeColor="text1"/>
+          <w:lang w:val="pt-BR"/>
+        </w:rPr>
+      </w:pPr>
+      <w:r>
+        <w:rPr>
+          <w:color w:val="000000" w:themeColor="text1"/>
+          <w:lang w:val="pt-BR"/>
+        </w:rPr>
+        <w:t>Além disso, também proporciona flexibilidade e adaptabilidade ao sistema. Ao definir as interfaces externas como portas de entrada e saída, é possível substituir ou adicionar adaptadores para conectar-se a diferentes tecnologias ou serviços externos, sem afetar o núcleo da aplicação. Isso torna o sistema mais preparado para lidar com mudanças de requisitos e tecnologias.</w:t>
+      </w:r>
+    </w:p>
+    <w:p>
+      <w:pPr>
+        <w:spacing w:line="360" w:lineRule="auto"/>
+        <w:jc w:val="center"/>
+        <w:rPr>
+          <w:color w:val="000000" w:themeColor="text1"/>
+          <w:lang w:val="pt-BR"/>
+        </w:rPr>
+      </w:pPr>
+      <w:r>
+        <w:rPr>
+          <w:noProof/>
+          <w:color w:val="000000" w:themeColor="text1"/>
+          <w:lang w:val="pt-BR"/>
+        </w:rPr>
+        <w:drawing>
+          <wp:inline distT="0" distB="0" distL="0" distR="0" wp14:anchorId="565A555C" wp14:editId="6289A11B">
+            <wp:extent cx="4146550" cy="2291490"/>
+            <wp:effectExtent l="0" t="0" r="0" b="0"/>
+            <wp:docPr id="545161573" name="Picture 1" descr="A picture containing screenshot, text, diagram, line&#10;&#10;Description automatically generated"/>
+            <wp:cNvGraphicFramePr>
+              <a:graphicFrameLocks xmlns:a="http://schemas.openxmlformats.org/drawingml/2006/main" noChangeAspect="1"/>
+            </wp:cNvGraphicFramePr>
+            <a:graphic xmlns:a="http://schemas.openxmlformats.org/drawingml/2006/main">
+              <a:graphicData uri="http://schemas.openxmlformats.org/drawingml/2006/picture">
+                <pic:pic xmlns:pic="http://schemas.openxmlformats.org/drawingml/2006/picture">
+                  <pic:nvPicPr>
+                    <pic:cNvPr id="545161573" name="Picture 1" descr="A picture containing screenshot, text, diagram, line&#10;&#10;Description automatically generated"/>
+                    <pic:cNvPicPr/>
+                  </pic:nvPicPr>
+                  <pic:blipFill>
+                    <a:blip r:embed="rId12">
+                      <a:extLst>
+                        <a:ext uri="{28A0092B-C50C-407E-A947-70E740481C1C}">
+                          <a14:useLocalDpi xmlns:a14="http://schemas.microsoft.com/office/drawing/2010/main" val="0"/>
+                        </a:ext>
+                      </a:extLst>
+                    </a:blip>
+                    <a:stretch>
+                      <a:fillRect/>
+                    </a:stretch>
+                  </pic:blipFill>
+                  <pic:spPr>
+                    <a:xfrm>
+                      <a:off x="0" y="0"/>
+                      <a:ext cx="4178766" cy="2309293"/>
+                    </a:xfrm>
+                    <a:prstGeom prst="rect">
+                      <a:avLst/>
+                    </a:prstGeom>
+                  </pic:spPr>
+                </pic:pic>
+              </a:graphicData>
+            </a:graphic>
+          </wp:inline>
+        </w:drawing>
+      </w:r>
+    </w:p>
+    <w:p>
+      <w:pPr>
+        <w:spacing w:line="360" w:lineRule="auto"/>
+        <w:jc w:val="center"/>
+        <w:rPr>
+          <w:color w:val="000000" w:themeColor="text1"/>
+          <w:sz w:val="16"/>
+          <w:szCs w:val="16"/>
+          <w:lang w:val="pt-BR"/>
+        </w:rPr>
+      </w:pPr>
+      <w:r>
+        <w:rPr>
+          <w:color w:val="000000" w:themeColor="text1"/>
+          <w:sz w:val="16"/>
+          <w:szCs w:val="16"/>
+          <w:lang w:val="pt-BR"/>
+        </w:rPr>
+        <w:t>Imagem 1 – Arquitetura hexagonal</w:t>
+      </w:r>
+    </w:p>
+    <w:p>
+      <w:pPr>
+        <w:spacing w:line="360" w:lineRule="auto"/>
+        <w:jc w:val="center"/>
+        <w:rPr>
+          <w:color w:val="000000" w:themeColor="text1"/>
+          <w:lang w:val="pt-BR"/>
+        </w:rPr>
+      </w:pPr>
+    </w:p>
+    <w:p>
+      <w:pPr>
+        <w:pStyle w:val="Subtitle"/>
+        <w:numPr>
+          <w:ilvl w:val="2"/>
+          <w:numId w:val="5"/>
+        </w:numPr>
+        <w:spacing w:after="0" w:line="360" w:lineRule="auto"/>
+        <w:jc w:val="both"/>
+        <w:rPr>
+          <w:lang w:val="pt-BR"/>
+        </w:rPr>
+      </w:pPr>
       <w:r>
         <w:rPr>
           <w:lang w:val="pt-BR"/>
         </w:rPr>
         <w:lastRenderedPageBreak/>
-        <w:t>Arquitetura hexagonal</w:t>
-      </w:r>
-    </w:p>
-    <w:p>
-      <w:pPr>
-        <w:spacing w:line="360" w:lineRule="auto"/>
-        <w:jc w:val="both"/>
-        <w:rPr>
-          <w:color w:val="000000" w:themeColor="text1"/>
-          <w:lang w:val="pt-BR"/>
-        </w:rPr>
-      </w:pPr>
+        <w:t>Estrutura de pacotes</w:t>
+      </w:r>
+    </w:p>
+    <w:p>
+      <w:pPr>
+        <w:spacing w:line="360" w:lineRule="auto"/>
+        <w:jc w:val="both"/>
+        <w:rPr>
+          <w:i/>
+          <w:iCs/>
+          <w:color w:val="000000" w:themeColor="text1"/>
+          <w:lang w:val="pt-BR"/>
+        </w:rPr>
+      </w:pPr>
+      <w:r>
+        <w:rPr>
+          <w:color w:val="000000" w:themeColor="text1"/>
+          <w:lang w:val="pt-BR"/>
+        </w:rPr>
+        <w:t xml:space="preserve">A estrutura de pacotes para seguir os padrões da arquitetura hexagonal proposta se divide em dois grandes grupos: </w:t>
+      </w:r>
+      <w:proofErr w:type="spellStart"/>
+      <w:r>
+        <w:rPr>
+          <w:i/>
+          <w:iCs/>
+          <w:color w:val="000000" w:themeColor="text1"/>
+          <w:lang w:val="pt-BR"/>
+        </w:rPr>
+        <w:t>adapter</w:t>
+      </w:r>
+      <w:proofErr w:type="spellEnd"/>
+      <w:r>
+        <w:rPr>
+          <w:color w:val="000000" w:themeColor="text1"/>
+          <w:lang w:val="pt-BR"/>
+        </w:rPr>
+        <w:t xml:space="preserve"> e </w:t>
+      </w:r>
+      <w:r>
+        <w:rPr>
+          <w:i/>
+          <w:iCs/>
+          <w:color w:val="000000" w:themeColor="text1"/>
+          <w:lang w:val="pt-BR"/>
+        </w:rPr>
+        <w:t>cor</w:t>
+      </w:r>
+      <w:r>
+        <w:rPr>
+          <w:i/>
+          <w:iCs/>
+          <w:color w:val="000000" w:themeColor="text1"/>
+          <w:lang w:val="pt-BR"/>
+        </w:rPr>
+        <w:t>e.</w:t>
+      </w:r>
+    </w:p>
+    <w:p>
+      <w:pPr>
+        <w:spacing w:line="360" w:lineRule="auto"/>
+        <w:jc w:val="both"/>
+        <w:rPr>
+          <w:color w:val="000000" w:themeColor="text1"/>
+          <w:lang w:val="pt-BR"/>
+        </w:rPr>
+      </w:pPr>
+      <w:r>
+        <w:rPr>
+          <w:color w:val="000000" w:themeColor="text1"/>
+          <w:lang w:val="pt-BR"/>
+        </w:rPr>
+        <w:t xml:space="preserve">Dentro do pacote chamado </w:t>
+      </w:r>
+      <w:r>
+        <w:rPr>
+          <w:i/>
+          <w:iCs/>
+          <w:color w:val="000000" w:themeColor="text1"/>
+          <w:lang w:val="pt-BR"/>
+        </w:rPr>
+        <w:t>“</w:t>
+      </w:r>
+      <w:proofErr w:type="spellStart"/>
+      <w:r>
+        <w:rPr>
+          <w:i/>
+          <w:iCs/>
+          <w:color w:val="000000" w:themeColor="text1"/>
+          <w:lang w:val="pt-BR"/>
+        </w:rPr>
+        <w:t>adapter</w:t>
+      </w:r>
+      <w:proofErr w:type="spellEnd"/>
+      <w:r>
+        <w:rPr>
+          <w:i/>
+          <w:iCs/>
+          <w:color w:val="000000" w:themeColor="text1"/>
+          <w:lang w:val="pt-BR"/>
+        </w:rPr>
+        <w:t>”</w:t>
+      </w:r>
+      <w:r>
+        <w:rPr>
+          <w:color w:val="000000" w:themeColor="text1"/>
+          <w:lang w:val="pt-BR"/>
+        </w:rPr>
+        <w:t xml:space="preserve"> foi adicionado todas as classes que representam os atores condutores e conduzidos ilustrados na Imagem 1, enquanto o pacote chamado </w:t>
+      </w:r>
+      <w:r>
+        <w:rPr>
+          <w:i/>
+          <w:iCs/>
+          <w:color w:val="000000" w:themeColor="text1"/>
+          <w:lang w:val="pt-BR"/>
+        </w:rPr>
+        <w:t>“core”</w:t>
+      </w:r>
+      <w:r>
+        <w:rPr>
+          <w:color w:val="000000" w:themeColor="text1"/>
+          <w:lang w:val="pt-BR"/>
+        </w:rPr>
+        <w:t xml:space="preserve"> a aplicação como um todo, suas regras de </w:t>
+      </w:r>
+      <w:r>
+        <w:rPr>
+          <w:color w:val="000000" w:themeColor="text1"/>
+          <w:lang w:val="pt-BR"/>
+        </w:rPr>
+        <w:t>negócio</w:t>
+      </w:r>
+      <w:r>
+        <w:rPr>
+          <w:color w:val="000000" w:themeColor="text1"/>
+          <w:lang w:val="pt-BR"/>
+        </w:rPr>
+        <w:t xml:space="preserve"> e exceções foram </w:t>
+      </w:r>
+      <w:proofErr w:type="gramStart"/>
+      <w:r>
+        <w:rPr>
+          <w:color w:val="000000" w:themeColor="text1"/>
+          <w:lang w:val="pt-BR"/>
+        </w:rPr>
+        <w:t>adicionados</w:t>
+      </w:r>
+      <w:proofErr w:type="gramEnd"/>
+      <w:r>
+        <w:rPr>
+          <w:color w:val="000000" w:themeColor="text1"/>
+          <w:lang w:val="pt-BR"/>
+        </w:rPr>
+        <w:t xml:space="preserve"> nele. O esquema abaixo ilustra e explica a responsabilidade de cada um dos pacotes do projeto.</w:t>
+      </w:r>
+    </w:p>
+    <w:p>
+      <w:pPr>
+        <w:spacing w:line="360" w:lineRule="auto"/>
+        <w:jc w:val="both"/>
+        <w:rPr>
+          <w:color w:val="000000" w:themeColor="text1"/>
+          <w:lang w:val="pt-BR"/>
+        </w:rPr>
+      </w:pPr>
+    </w:p>
+    <w:p>
+      <w:pPr>
+        <w:pStyle w:val="Subtitle"/>
+        <w:numPr>
+          <w:ilvl w:val="3"/>
+          <w:numId w:val="5"/>
+        </w:numPr>
+        <w:spacing w:after="0" w:line="360" w:lineRule="auto"/>
+        <w:jc w:val="both"/>
+        <w:rPr>
+          <w:lang w:val="pt-BR"/>
+        </w:rPr>
+      </w:pPr>
+      <w:proofErr w:type="spellStart"/>
+      <w:r>
+        <w:rPr>
+          <w:lang w:val="pt-BR"/>
+        </w:rPr>
+        <w:t>Adapter</w:t>
+      </w:r>
+      <w:proofErr w:type="spellEnd"/>
     </w:p>
     <w:p>
       <w:pPr>
@@ -2392,21 +2823,55 @@
           <w:color w:val="000000" w:themeColor="text1"/>
           <w:lang w:val="pt-BR"/>
         </w:rPr>
-        <w:t xml:space="preserve">A arquitetura hexagonal foi utilizada </w:t>
-      </w:r>
-      <w:r>
-        <w:rPr>
-          <w:color w:val="000000" w:themeColor="text1"/>
-          <w:lang w:val="pt-BR"/>
-        </w:rPr>
-        <w:t>visto que</w:t>
-      </w:r>
-      <w:r>
-        <w:rPr>
-          <w:color w:val="000000" w:themeColor="text1"/>
-          <w:lang w:val="pt-BR"/>
-        </w:rPr>
-        <w:t xml:space="preserve"> permite criar sistemas flexíveis, testáveis e independentes de tecnologias externas.</w:t>
+        <w:t xml:space="preserve">Dentro do pacote reservado para atores condutores, dentro do projeto chamado de “driver”, temos as entradas ao nosso sistema, neste momento apenas via chamadas HTTP, por isso, dentro deste pacote temos os </w:t>
+      </w:r>
+      <w:proofErr w:type="spellStart"/>
+      <w:r>
+        <w:rPr>
+          <w:color w:val="000000" w:themeColor="text1"/>
+          <w:lang w:val="pt-BR"/>
+        </w:rPr>
+        <w:t>controllers</w:t>
+      </w:r>
+      <w:proofErr w:type="spellEnd"/>
+      <w:r>
+        <w:rPr>
+          <w:color w:val="000000" w:themeColor="text1"/>
+          <w:lang w:val="pt-BR"/>
+        </w:rPr>
+        <w:t xml:space="preserve">, objetos de transferência de dados (DTO) de entrada e saída, além do </w:t>
+      </w:r>
+      <w:proofErr w:type="spellStart"/>
+      <w:r>
+        <w:rPr>
+          <w:color w:val="000000" w:themeColor="text1"/>
+          <w:lang w:val="pt-BR"/>
+        </w:rPr>
+        <w:t>exception</w:t>
+      </w:r>
+      <w:proofErr w:type="spellEnd"/>
+      <w:r>
+        <w:rPr>
+          <w:color w:val="000000" w:themeColor="text1"/>
+          <w:lang w:val="pt-BR"/>
+        </w:rPr>
+        <w:t xml:space="preserve"> </w:t>
+      </w:r>
+      <w:proofErr w:type="spellStart"/>
+      <w:r>
+        <w:rPr>
+          <w:color w:val="000000" w:themeColor="text1"/>
+          <w:lang w:val="pt-BR"/>
+        </w:rPr>
+        <w:t>handler</w:t>
+      </w:r>
+      <w:proofErr w:type="spellEnd"/>
+      <w:r>
+        <w:rPr>
+          <w:color w:val="000000" w:themeColor="text1"/>
+          <w:lang w:val="pt-BR"/>
+        </w:rPr>
+        <w:t>, que trata as exceções que podem porventura acontecerem.</w:t>
       </w:r>
     </w:p>
     <w:p>
@@ -2424,7 +2889,71 @@
           <w:color w:val="000000" w:themeColor="text1"/>
           <w:lang w:val="pt-BR"/>
         </w:rPr>
-        <w:t>A principal razão para utilizar a arquitetura hexagonal foi sua capacidade de isolar o núcleo do sistema, onde estão as regras de negócio essenciais, das dependências externas, como bancos de dados e frameworks. Essa separação possibilita o desenvolvimento e teste independentes do núcleo, facilitando a manutenção do código.</w:t>
+        <w:t>Já no pacote reservado para os atores conduzidos, dentro do projeto chamado de “</w:t>
+      </w:r>
+      <w:proofErr w:type="spellStart"/>
+      <w:r>
+        <w:rPr>
+          <w:color w:val="000000" w:themeColor="text1"/>
+          <w:lang w:val="pt-BR"/>
+        </w:rPr>
+        <w:t>driven</w:t>
+      </w:r>
+      <w:proofErr w:type="spellEnd"/>
+      <w:r>
+        <w:rPr>
+          <w:color w:val="000000" w:themeColor="text1"/>
+          <w:lang w:val="pt-BR"/>
+        </w:rPr>
+        <w:t>”, temos as chamadas para APIs externas de e-mail e pagamento. Além disso, a comunicação com o banco de dados também e feita neste pacote, dentro do pacote “</w:t>
+      </w:r>
+      <w:proofErr w:type="spellStart"/>
+      <w:proofErr w:type="gramStart"/>
+      <w:r>
+        <w:rPr>
+          <w:color w:val="000000" w:themeColor="text1"/>
+          <w:lang w:val="pt-BR"/>
+        </w:rPr>
+        <w:t>infrastructure.repositories</w:t>
+      </w:r>
+      <w:proofErr w:type="spellEnd"/>
+      <w:proofErr w:type="gramEnd"/>
+      <w:r>
+        <w:rPr>
+          <w:color w:val="000000" w:themeColor="text1"/>
+          <w:lang w:val="pt-BR"/>
+        </w:rPr>
+        <w:t>”</w:t>
+      </w:r>
+    </w:p>
+    <w:p>
+      <w:pPr>
+        <w:spacing w:line="360" w:lineRule="auto"/>
+        <w:jc w:val="both"/>
+        <w:rPr>
+          <w:color w:val="000000" w:themeColor="text1"/>
+          <w:lang w:val="pt-BR"/>
+        </w:rPr>
+      </w:pPr>
+    </w:p>
+    <w:p>
+      <w:pPr>
+        <w:pStyle w:val="Subtitle"/>
+        <w:numPr>
+          <w:ilvl w:val="3"/>
+          <w:numId w:val="5"/>
+        </w:numPr>
+        <w:spacing w:after="0" w:line="360" w:lineRule="auto"/>
+        <w:jc w:val="both"/>
+        <w:rPr>
+          <w:lang w:val="pt-BR"/>
+        </w:rPr>
+      </w:pPr>
+      <w:r>
+        <w:rPr>
+          <w:lang w:val="pt-BR"/>
+        </w:rPr>
+        <w:t>Core</w:t>
       </w:r>
     </w:p>
     <w:p>
@@ -2442,22 +2971,158 @@
           <w:color w:val="000000" w:themeColor="text1"/>
           <w:lang w:val="pt-BR"/>
         </w:rPr>
-        <w:t>Além disso, também proporciona flexibilidade e adaptabilidade ao sistema. Ao definir as interfaces externas como portas de entrada e saída, é possível substituir ou adicionar adaptadores para conectar-se a diferentes tecnologias ou serviços externos, sem afetar o núcleo da aplicação. Isso torna o sistema mais preparado para lidar com mudanças de requisitos e tecnologias.</w:t>
-      </w:r>
-    </w:p>
-    <w:p>
-      <w:pPr>
-        <w:spacing w:line="360" w:lineRule="auto"/>
-        <w:jc w:val="both"/>
-        <w:rPr>
-          <w:color w:val="000000" w:themeColor="text1"/>
-          <w:lang w:val="pt-BR"/>
-        </w:rPr>
-      </w:pPr>
-    </w:p>
-    <w:p>
-      <w:pPr>
-        <w:pStyle w:val="Subttulo"/>
+        <w:t>No pacote reservado para o centro do projeto, chamado de “</w:t>
+      </w:r>
+      <w:r>
+        <w:rPr>
+          <w:i/>
+          <w:iCs/>
+          <w:color w:val="000000" w:themeColor="text1"/>
+          <w:lang w:val="pt-BR"/>
+        </w:rPr>
+        <w:t>core</w:t>
+      </w:r>
+      <w:r>
+        <w:rPr>
+          <w:color w:val="000000" w:themeColor="text1"/>
+          <w:lang w:val="pt-BR"/>
+        </w:rPr>
+        <w:t xml:space="preserve">”, temos duas divisões, uma para </w:t>
+      </w:r>
+      <w:proofErr w:type="spellStart"/>
+      <w:r>
+        <w:rPr>
+          <w:i/>
+          <w:iCs/>
+          <w:color w:val="000000" w:themeColor="text1"/>
+          <w:lang w:val="pt-BR"/>
+        </w:rPr>
+        <w:t>applications</w:t>
+      </w:r>
+      <w:proofErr w:type="spellEnd"/>
+      <w:r>
+        <w:rPr>
+          <w:color w:val="000000" w:themeColor="text1"/>
+          <w:lang w:val="pt-BR"/>
+        </w:rPr>
+        <w:t xml:space="preserve">, onde as regras de </w:t>
+      </w:r>
+      <w:r>
+        <w:rPr>
+          <w:color w:val="000000" w:themeColor="text1"/>
+          <w:lang w:val="pt-BR"/>
+        </w:rPr>
+        <w:t>negócio</w:t>
+      </w:r>
+      <w:r>
+        <w:rPr>
+          <w:color w:val="000000" w:themeColor="text1"/>
+          <w:lang w:val="pt-BR"/>
+        </w:rPr>
+        <w:t xml:space="preserve">, mapeamento e exceções ficam, e um chamado de </w:t>
+      </w:r>
+      <w:proofErr w:type="spellStart"/>
+      <w:r>
+        <w:rPr>
+          <w:i/>
+          <w:iCs/>
+          <w:color w:val="000000" w:themeColor="text1"/>
+          <w:lang w:val="pt-BR"/>
+        </w:rPr>
+        <w:t>domain</w:t>
+      </w:r>
+      <w:proofErr w:type="spellEnd"/>
+      <w:r>
+        <w:rPr>
+          <w:color w:val="000000" w:themeColor="text1"/>
+          <w:lang w:val="pt-BR"/>
+        </w:rPr>
+        <w:t xml:space="preserve">, onde as classes de domínio do banco de dados devem ficar. </w:t>
+      </w:r>
+    </w:p>
+    <w:p>
+      <w:pPr>
+        <w:spacing w:line="360" w:lineRule="auto"/>
+        <w:jc w:val="both"/>
+        <w:rPr>
+          <w:color w:val="000000" w:themeColor="text1"/>
+          <w:lang w:val="pt-BR"/>
+        </w:rPr>
+      </w:pPr>
+      <w:r>
+        <w:rPr>
+          <w:color w:val="000000" w:themeColor="text1"/>
+          <w:lang w:val="pt-BR"/>
+        </w:rPr>
+        <w:tab/>
+        <w:t>Para cada contexto do projeto foi criado uma classe de “</w:t>
+      </w:r>
+      <w:r>
+        <w:rPr>
+          <w:i/>
+          <w:iCs/>
+          <w:color w:val="000000" w:themeColor="text1"/>
+          <w:lang w:val="pt-BR"/>
+        </w:rPr>
+        <w:t>use case</w:t>
+      </w:r>
+      <w:r>
+        <w:rPr>
+          <w:color w:val="000000" w:themeColor="text1"/>
+          <w:lang w:val="pt-BR"/>
+        </w:rPr>
+        <w:t xml:space="preserve">” que tem como responsabilidade realizar os casos de uso como um todo, como por exemplo, a criação de um novo pedido. Para isso os casos de uso, quando necessário, devem utilizar os “Services” de cada contexto e estes têm acesso ao banco de dados e </w:t>
+      </w:r>
+      <w:proofErr w:type="gramStart"/>
+      <w:r>
+        <w:rPr>
+          <w:color w:val="000000" w:themeColor="text1"/>
+          <w:lang w:val="pt-BR"/>
+        </w:rPr>
+        <w:t>porem</w:t>
+      </w:r>
+      <w:proofErr w:type="gramEnd"/>
+      <w:r>
+        <w:rPr>
+          <w:color w:val="000000" w:themeColor="text1"/>
+          <w:lang w:val="pt-BR"/>
+        </w:rPr>
+        <w:t xml:space="preserve"> persistir essas alterações ou buscas. </w:t>
+      </w:r>
+    </w:p>
+    <w:p>
+      <w:pPr>
+        <w:spacing w:line="360" w:lineRule="auto"/>
+        <w:jc w:val="both"/>
+        <w:rPr>
+          <w:color w:val="000000" w:themeColor="text1"/>
+          <w:lang w:val="pt-BR"/>
+        </w:rPr>
+      </w:pPr>
+    </w:p>
+    <w:p>
+      <w:pPr>
+        <w:spacing w:line="360" w:lineRule="auto"/>
+        <w:jc w:val="both"/>
+        <w:rPr>
+          <w:color w:val="000000" w:themeColor="text1"/>
+          <w:lang w:val="pt-BR"/>
+        </w:rPr>
+      </w:pPr>
+    </w:p>
+    <w:p>
+      <w:pPr>
+        <w:spacing w:line="360" w:lineRule="auto"/>
+        <w:jc w:val="both"/>
+        <w:rPr>
+          <w:color w:val="000000" w:themeColor="text1"/>
+          <w:lang w:val="pt-BR"/>
+        </w:rPr>
+      </w:pPr>
+    </w:p>
+    <w:p>
+      <w:pPr>
+        <w:pStyle w:val="Subtitle"/>
         <w:numPr>
           <w:ilvl w:val="1"/>
           <w:numId w:val="5"/>
@@ -2473,6 +3138,7 @@
         <w:rPr>
           <w:lang w:val="pt-BR"/>
         </w:rPr>
+        <w:lastRenderedPageBreak/>
         <w:t>OpenAPI</w:t>
       </w:r>
       <w:proofErr w:type="spellEnd"/>
@@ -2673,17 +3339,7 @@
     </w:p>
     <w:p>
       <w:pPr>
-        <w:spacing w:line="360" w:lineRule="auto"/>
-        <w:jc w:val="both"/>
-        <w:rPr>
-          <w:color w:val="000000" w:themeColor="text1"/>
-          <w:lang w:val="pt-BR"/>
-        </w:rPr>
-      </w:pPr>
-    </w:p>
-    <w:p>
-      <w:pPr>
-        <w:pStyle w:val="Subttulo"/>
+        <w:pStyle w:val="Subtitle"/>
         <w:numPr>
           <w:ilvl w:val="1"/>
           <w:numId w:val="5"/>
@@ -2698,7 +3354,6 @@
         <w:rPr>
           <w:lang w:val="pt-BR"/>
         </w:rPr>
-        <w:lastRenderedPageBreak/>
         <w:t>Verificação de integridade</w:t>
       </w:r>
       <w:r>
@@ -2785,13 +3440,13 @@
         <w:spacing w:line="360" w:lineRule="auto"/>
         <w:jc w:val="both"/>
         <w:rPr>
-          <w:rStyle w:val="nfaseSutil"/>
-          <w:lang w:val="pt-BR"/>
-        </w:rPr>
-      </w:pPr>
-      <w:r>
-        <w:rPr>
-          <w:rStyle w:val="nfaseSutil"/>
+          <w:rStyle w:val="SubtleEmphasis"/>
+          <w:lang w:val="pt-BR"/>
+        </w:rPr>
+      </w:pPr>
+      <w:r>
+        <w:rPr>
+          <w:rStyle w:val="SubtleEmphasis"/>
           <w:lang w:val="pt-BR"/>
         </w:rPr>
         <w:t xml:space="preserve">Alguns </w:t>
@@ -2799,7 +3454,7 @@
       <w:proofErr w:type="spellStart"/>
       <w:r>
         <w:rPr>
-          <w:rStyle w:val="nfaseSutil"/>
+          <w:rStyle w:val="SubtleEmphasis"/>
           <w:lang w:val="pt-BR"/>
         </w:rPr>
         <w:t>endpoints</w:t>
@@ -2807,7 +3462,7 @@
       <w:proofErr w:type="spellEnd"/>
       <w:r>
         <w:rPr>
-          <w:rStyle w:val="nfaseSutil"/>
+          <w:rStyle w:val="SubtleEmphasis"/>
           <w:lang w:val="pt-BR"/>
         </w:rPr>
         <w:t xml:space="preserve"> úteis:</w:t>
@@ -2952,7 +3607,7 @@
       </w:r>
     </w:p>
     <w:sectPr>
-      <w:headerReference w:type="default" r:id="rId12"/>
+      <w:headerReference w:type="default" r:id="rId13"/>
       <w:pgSz w:w="11906" w:h="16838"/>
       <w:pgMar w:top="1440" w:right="1440" w:bottom="1440" w:left="1440" w:header="708" w:footer="708" w:gutter="0"/>
       <w:cols w:space="708"/>
@@ -2964,7 +3619,7 @@
 </file>
 
 <file path=word/endnotes.xml><?xml version="1.0" encoding="utf-8"?>
-<w:endnotes xmlns:wpc="http://schemas.microsoft.com/office/word/2010/wordprocessingCanvas" xmlns:cx="http://schemas.microsoft.com/office/drawing/2014/chartex" xmlns:cx1="http://schemas.microsoft.com/office/drawing/2015/9/8/chartex" xmlns:cx2="http://schemas.microsoft.com/office/drawing/2015/10/21/chartex" xmlns:cx3="http://schemas.microsoft.com/office/drawing/2016/5/9/chartex" xmlns:cx4="http://schemas.microsoft.com/office/drawing/2016/5/10/chartex" xmlns:cx5="http://schemas.microsoft.com/office/drawing/2016/5/11/chartex" xmlns:cx6="http://schemas.microsoft.com/office/drawing/2016/5/12/chartex" xmlns:cx7="http://schemas.microsoft.com/office/drawing/2016/5/13/chartex" xmlns:cx8="http://schemas.microsoft.com/office/drawing/2016/5/14/chartex" xmlns:mc="http://schemas.openxmlformats.org/markup-compatibility/2006" xmlns:aink="http://schemas.microsoft.com/office/drawing/2016/ink" xmlns:am3d="http://schemas.microsoft.com/office/drawing/2017/model3d" xmlns:o="urn:schemas-microsoft-com:office:office" xmlns:r="http://schemas.openxmlformats.org/officeDocument/2006/relationships" xmlns:m="http://schemas.openxmlformats.org/officeDocument/2006/math" xmlns:v="urn:schemas-microsoft-com:vml" xmlns:wp14="http://schemas.microsoft.com/office/word/2010/wordprocessingDrawing" xmlns:wp="http://schemas.openxmlformats.org/drawingml/2006/wordprocessingDrawing" xmlns:w10="urn:schemas-microsoft-com:office:word" xmlns:w="http://schemas.openxmlformats.org/wordprocessingml/2006/main" xmlns:w14="http://schemas.microsoft.com/office/word/2010/wordml" xmlns:w15="http://schemas.microsoft.com/office/word/2012/wordml" xmlns:w16cid="http://schemas.microsoft.com/office/word/2016/wordml/cid" xmlns:w16se="http://schemas.microsoft.com/office/word/2015/wordml/symex" xmlns:wpg="http://schemas.microsoft.com/office/word/2010/wordprocessingGroup" xmlns:wpi="http://schemas.microsoft.com/office/word/2010/wordprocessingInk" xmlns:wne="http://schemas.microsoft.com/office/word/2006/wordml" xmlns:wps="http://schemas.microsoft.com/office/word/2010/wordprocessingShape" mc:Ignorable="w14 w15 w16se w16cid wp14">
+<w:endnotes xmlns:wpc="http://schemas.microsoft.com/office/word/2010/wordprocessingCanvas" xmlns:cx="http://schemas.microsoft.com/office/drawing/2014/chartex" xmlns:cx1="http://schemas.microsoft.com/office/drawing/2015/9/8/chartex" xmlns:cx2="http://schemas.microsoft.com/office/drawing/2015/10/21/chartex" xmlns:cx3="http://schemas.microsoft.com/office/drawing/2016/5/9/chartex" xmlns:cx4="http://schemas.microsoft.com/office/drawing/2016/5/10/chartex" xmlns:cx5="http://schemas.microsoft.com/office/drawing/2016/5/11/chartex" xmlns:cx6="http://schemas.microsoft.com/office/drawing/2016/5/12/chartex" xmlns:cx7="http://schemas.microsoft.com/office/drawing/2016/5/13/chartex" xmlns:cx8="http://schemas.microsoft.com/office/drawing/2016/5/14/chartex" xmlns:mc="http://schemas.openxmlformats.org/markup-compatibility/2006" xmlns:aink="http://schemas.microsoft.com/office/drawing/2016/ink" xmlns:am3d="http://schemas.microsoft.com/office/drawing/2017/model3d" xmlns:o="urn:schemas-microsoft-com:office:office" xmlns:oel="http://schemas.microsoft.com/office/2019/extlst" xmlns:r="http://schemas.openxmlformats.org/officeDocument/2006/relationships" xmlns:m="http://schemas.openxmlformats.org/officeDocument/2006/math" xmlns:v="urn:schemas-microsoft-com:vml" xmlns:wp14="http://schemas.microsoft.com/office/word/2010/wordprocessingDrawing" xmlns:wp="http://schemas.openxmlformats.org/drawingml/2006/wordprocessingDrawing" xmlns:w10="urn:schemas-microsoft-com:office:word" xmlns:w="http://schemas.openxmlformats.org/wordprocessingml/2006/main" xmlns:w14="http://schemas.microsoft.com/office/word/2010/wordml" xmlns:w15="http://schemas.microsoft.com/office/word/2012/wordml" xmlns:w16cex="http://schemas.microsoft.com/office/word/2018/wordml/cex" xmlns:w16cid="http://schemas.microsoft.com/office/word/2016/wordml/cid" xmlns:w16="http://schemas.microsoft.com/office/word/2018/wordml" xmlns:w16sdtdh="http://schemas.microsoft.com/office/word/2020/wordml/sdtdatahash" xmlns:w16se="http://schemas.microsoft.com/office/word/2015/wordml/symex" xmlns:wpg="http://schemas.microsoft.com/office/word/2010/wordprocessingGroup" xmlns:wpi="http://schemas.microsoft.com/office/word/2010/wordprocessingInk" xmlns:wne="http://schemas.microsoft.com/office/word/2006/wordml" xmlns:wps="http://schemas.microsoft.com/office/word/2010/wordprocessingShape" mc:Ignorable="w14 w15 w16se w16cid w16 w16cex w16sdtdh wp14">
   <w:endnote w:type="separator" w:id="-1">
     <w:p>
       <w:r>
@@ -2983,7 +3638,7 @@
 </file>
 
 <file path=word/footnotes.xml><?xml version="1.0" encoding="utf-8"?>
-<w:footnotes xmlns:wpc="http://schemas.microsoft.com/office/word/2010/wordprocessingCanvas" xmlns:cx="http://schemas.microsoft.com/office/drawing/2014/chartex" xmlns:cx1="http://schemas.microsoft.com/office/drawing/2015/9/8/chartex" xmlns:cx2="http://schemas.microsoft.com/office/drawing/2015/10/21/chartex" xmlns:cx3="http://schemas.microsoft.com/office/drawing/2016/5/9/chartex" xmlns:cx4="http://schemas.microsoft.com/office/drawing/2016/5/10/chartex" xmlns:cx5="http://schemas.microsoft.com/office/drawing/2016/5/11/chartex" xmlns:cx6="http://schemas.microsoft.com/office/drawing/2016/5/12/chartex" xmlns:cx7="http://schemas.microsoft.com/office/drawing/2016/5/13/chartex" xmlns:cx8="http://schemas.microsoft.com/office/drawing/2016/5/14/chartex" xmlns:mc="http://schemas.openxmlformats.org/markup-compatibility/2006" xmlns:aink="http://schemas.microsoft.com/office/drawing/2016/ink" xmlns:am3d="http://schemas.microsoft.com/office/drawing/2017/model3d" xmlns:o="urn:schemas-microsoft-com:office:office" xmlns:r="http://schemas.openxmlformats.org/officeDocument/2006/relationships" xmlns:m="http://schemas.openxmlformats.org/officeDocument/2006/math" xmlns:v="urn:schemas-microsoft-com:vml" xmlns:wp14="http://schemas.microsoft.com/office/word/2010/wordprocessingDrawing" xmlns:wp="http://schemas.openxmlformats.org/drawingml/2006/wordprocessingDrawing" xmlns:w10="urn:schemas-microsoft-com:office:word" xmlns:w="http://schemas.openxmlformats.org/wordprocessingml/2006/main" xmlns:w14="http://schemas.microsoft.com/office/word/2010/wordml" xmlns:w15="http://schemas.microsoft.com/office/word/2012/wordml" xmlns:w16cid="http://schemas.microsoft.com/office/word/2016/wordml/cid" xmlns:w16se="http://schemas.microsoft.com/office/word/2015/wordml/symex" xmlns:wpg="http://schemas.microsoft.com/office/word/2010/wordprocessingGroup" xmlns:wpi="http://schemas.microsoft.com/office/word/2010/wordprocessingInk" xmlns:wne="http://schemas.microsoft.com/office/word/2006/wordml" xmlns:wps="http://schemas.microsoft.com/office/word/2010/wordprocessingShape" mc:Ignorable="w14 w15 w16se w16cid wp14">
+<w:footnotes xmlns:wpc="http://schemas.microsoft.com/office/word/2010/wordprocessingCanvas" xmlns:cx="http://schemas.microsoft.com/office/drawing/2014/chartex" xmlns:cx1="http://schemas.microsoft.com/office/drawing/2015/9/8/chartex" xmlns:cx2="http://schemas.microsoft.com/office/drawing/2015/10/21/chartex" xmlns:cx3="http://schemas.microsoft.com/office/drawing/2016/5/9/chartex" xmlns:cx4="http://schemas.microsoft.com/office/drawing/2016/5/10/chartex" xmlns:cx5="http://schemas.microsoft.com/office/drawing/2016/5/11/chartex" xmlns:cx6="http://schemas.microsoft.com/office/drawing/2016/5/12/chartex" xmlns:cx7="http://schemas.microsoft.com/office/drawing/2016/5/13/chartex" xmlns:cx8="http://schemas.microsoft.com/office/drawing/2016/5/14/chartex" xmlns:mc="http://schemas.openxmlformats.org/markup-compatibility/2006" xmlns:aink="http://schemas.microsoft.com/office/drawing/2016/ink" xmlns:am3d="http://schemas.microsoft.com/office/drawing/2017/model3d" xmlns:o="urn:schemas-microsoft-com:office:office" xmlns:oel="http://schemas.microsoft.com/office/2019/extlst" xmlns:r="http://schemas.openxmlformats.org/officeDocument/2006/relationships" xmlns:m="http://schemas.openxmlformats.org/officeDocument/2006/math" xmlns:v="urn:schemas-microsoft-com:vml" xmlns:wp14="http://schemas.microsoft.com/office/word/2010/wordprocessingDrawing" xmlns:wp="http://schemas.openxmlformats.org/drawingml/2006/wordprocessingDrawing" xmlns:w10="urn:schemas-microsoft-com:office:word" xmlns:w="http://schemas.openxmlformats.org/wordprocessingml/2006/main" xmlns:w14="http://schemas.microsoft.com/office/word/2010/wordml" xmlns:w15="http://schemas.microsoft.com/office/word/2012/wordml" xmlns:w16cex="http://schemas.microsoft.com/office/word/2018/wordml/cex" xmlns:w16cid="http://schemas.microsoft.com/office/word/2016/wordml/cid" xmlns:w16="http://schemas.microsoft.com/office/word/2018/wordml" xmlns:w16sdtdh="http://schemas.microsoft.com/office/word/2020/wordml/sdtdatahash" xmlns:w16se="http://schemas.microsoft.com/office/word/2015/wordml/symex" xmlns:wpg="http://schemas.microsoft.com/office/word/2010/wordprocessingGroup" xmlns:wpi="http://schemas.microsoft.com/office/word/2010/wordprocessingInk" xmlns:wne="http://schemas.microsoft.com/office/word/2006/wordml" xmlns:wps="http://schemas.microsoft.com/office/word/2010/wordprocessingShape" mc:Ignorable="w14 w15 w16se w16cid w16 w16cex w16sdtdh wp14">
   <w:footnote w:type="separator" w:id="-1">
     <w:p>
       <w:r>
@@ -3002,7 +3657,7 @@
 </file>
 
 <file path=word/header1.xml><?xml version="1.0" encoding="utf-8"?>
-<w:hdr xmlns:wpc="http://schemas.microsoft.com/office/word/2010/wordprocessingCanvas" xmlns:cx="http://schemas.microsoft.com/office/drawing/2014/chartex" xmlns:cx1="http://schemas.microsoft.com/office/drawing/2015/9/8/chartex" xmlns:cx2="http://schemas.microsoft.com/office/drawing/2015/10/21/chartex" xmlns:cx3="http://schemas.microsoft.com/office/drawing/2016/5/9/chartex" xmlns:cx4="http://schemas.microsoft.com/office/drawing/2016/5/10/chartex" xmlns:cx5="http://schemas.microsoft.com/office/drawing/2016/5/11/chartex" xmlns:cx6="http://schemas.microsoft.com/office/drawing/2016/5/12/chartex" xmlns:cx7="http://schemas.microsoft.com/office/drawing/2016/5/13/chartex" xmlns:cx8="http://schemas.microsoft.com/office/drawing/2016/5/14/chartex" xmlns:mc="http://schemas.openxmlformats.org/markup-compatibility/2006" xmlns:aink="http://schemas.microsoft.com/office/drawing/2016/ink" xmlns:am3d="http://schemas.microsoft.com/office/drawing/2017/model3d" xmlns:o="urn:schemas-microsoft-com:office:office" xmlns:r="http://schemas.openxmlformats.org/officeDocument/2006/relationships" xmlns:m="http://schemas.openxmlformats.org/officeDocument/2006/math" xmlns:v="urn:schemas-microsoft-com:vml" xmlns:wp14="http://schemas.microsoft.com/office/word/2010/wordprocessingDrawing" xmlns:wp="http://schemas.openxmlformats.org/drawingml/2006/wordprocessingDrawing" xmlns:w10="urn:schemas-microsoft-com:office:word" xmlns:w="http://schemas.openxmlformats.org/wordprocessingml/2006/main" xmlns:w14="http://schemas.microsoft.com/office/word/2010/wordml" xmlns:w15="http://schemas.microsoft.com/office/word/2012/wordml" xmlns:w16cid="http://schemas.microsoft.com/office/word/2016/wordml/cid" xmlns:w16se="http://schemas.microsoft.com/office/word/2015/wordml/symex" xmlns:wpg="http://schemas.microsoft.com/office/word/2010/wordprocessingGroup" xmlns:wpi="http://schemas.microsoft.com/office/word/2010/wordprocessingInk" xmlns:wne="http://schemas.microsoft.com/office/word/2006/wordml" xmlns:wps="http://schemas.microsoft.com/office/word/2010/wordprocessingShape" mc:Ignorable="w14 w15 w16se w16cid wp14">
+<w:hdr xmlns:wpc="http://schemas.microsoft.com/office/word/2010/wordprocessingCanvas" xmlns:cx="http://schemas.microsoft.com/office/drawing/2014/chartex" xmlns:cx1="http://schemas.microsoft.com/office/drawing/2015/9/8/chartex" xmlns:cx2="http://schemas.microsoft.com/office/drawing/2015/10/21/chartex" xmlns:cx3="http://schemas.microsoft.com/office/drawing/2016/5/9/chartex" xmlns:cx4="http://schemas.microsoft.com/office/drawing/2016/5/10/chartex" xmlns:cx5="http://schemas.microsoft.com/office/drawing/2016/5/11/chartex" xmlns:cx6="http://schemas.microsoft.com/office/drawing/2016/5/12/chartex" xmlns:cx7="http://schemas.microsoft.com/office/drawing/2016/5/13/chartex" xmlns:cx8="http://schemas.microsoft.com/office/drawing/2016/5/14/chartex" xmlns:mc="http://schemas.openxmlformats.org/markup-compatibility/2006" xmlns:aink="http://schemas.microsoft.com/office/drawing/2016/ink" xmlns:am3d="http://schemas.microsoft.com/office/drawing/2017/model3d" xmlns:o="urn:schemas-microsoft-com:office:office" xmlns:oel="http://schemas.microsoft.com/office/2019/extlst" xmlns:r="http://schemas.openxmlformats.org/officeDocument/2006/relationships" xmlns:m="http://schemas.openxmlformats.org/officeDocument/2006/math" xmlns:v="urn:schemas-microsoft-com:vml" xmlns:wp14="http://schemas.microsoft.com/office/word/2010/wordprocessingDrawing" xmlns:wp="http://schemas.openxmlformats.org/drawingml/2006/wordprocessingDrawing" xmlns:w10="urn:schemas-microsoft-com:office:word" xmlns:w="http://schemas.openxmlformats.org/wordprocessingml/2006/main" xmlns:w14="http://schemas.microsoft.com/office/word/2010/wordml" xmlns:w15="http://schemas.microsoft.com/office/word/2012/wordml" xmlns:w16cex="http://schemas.microsoft.com/office/word/2018/wordml/cex" xmlns:w16cid="http://schemas.microsoft.com/office/word/2016/wordml/cid" xmlns:w16="http://schemas.microsoft.com/office/word/2018/wordml" xmlns:w16sdtdh="http://schemas.microsoft.com/office/word/2020/wordml/sdtdatahash" xmlns:w16se="http://schemas.microsoft.com/office/word/2015/wordml/symex" xmlns:wpg="http://schemas.microsoft.com/office/word/2010/wordprocessingGroup" xmlns:wpi="http://schemas.microsoft.com/office/word/2010/wordprocessingInk" xmlns:wne="http://schemas.microsoft.com/office/word/2006/wordml" xmlns:wps="http://schemas.microsoft.com/office/word/2010/wordprocessingShape" mc:Ignorable="w14 w15 w16se w16cid w16 w16cex w16sdtdh wp14">
   <w:sdt>
     <w:sdtPr>
       <w:id w:val="-1376005700"/>
@@ -3019,7 +3674,7 @@
     <w:sdtContent>
       <w:p>
         <w:pPr>
-          <w:pStyle w:val="Cabealho"/>
+          <w:pStyle w:val="Header"/>
           <w:jc w:val="right"/>
           <w:rPr>
             <w:sz w:val="20"/>
@@ -3061,14 +3716,14 @@
   </w:sdt>
   <w:p>
     <w:pPr>
-      <w:pStyle w:val="Cabealho"/>
+      <w:pStyle w:val="Header"/>
     </w:pPr>
   </w:p>
 </w:hdr>
 </file>
 
 <file path=word/numbering.xml><?xml version="1.0" encoding="utf-8"?>
-<w:numbering xmlns:wpc="http://schemas.microsoft.com/office/word/2010/wordprocessingCanvas" xmlns:cx="http://schemas.microsoft.com/office/drawing/2014/chartex" xmlns:cx1="http://schemas.microsoft.com/office/drawing/2015/9/8/chartex" xmlns:cx2="http://schemas.microsoft.com/office/drawing/2015/10/21/chartex" xmlns:cx3="http://schemas.microsoft.com/office/drawing/2016/5/9/chartex" xmlns:cx4="http://schemas.microsoft.com/office/drawing/2016/5/10/chartex" xmlns:cx5="http://schemas.microsoft.com/office/drawing/2016/5/11/chartex" xmlns:cx6="http://schemas.microsoft.com/office/drawing/2016/5/12/chartex" xmlns:cx7="http://schemas.microsoft.com/office/drawing/2016/5/13/chartex" xmlns:cx8="http://schemas.microsoft.com/office/drawing/2016/5/14/chartex" xmlns:mc="http://schemas.openxmlformats.org/markup-compatibility/2006" xmlns:aink="http://schemas.microsoft.com/office/drawing/2016/ink" xmlns:am3d="http://schemas.microsoft.com/office/drawing/2017/model3d" xmlns:o="urn:schemas-microsoft-com:office:office" xmlns:r="http://schemas.openxmlformats.org/officeDocument/2006/relationships" xmlns:m="http://schemas.openxmlformats.org/officeDocument/2006/math" xmlns:v="urn:schemas-microsoft-com:vml" xmlns:wp14="http://schemas.microsoft.com/office/word/2010/wordprocessingDrawing" xmlns:wp="http://schemas.openxmlformats.org/drawingml/2006/wordprocessingDrawing" xmlns:w10="urn:schemas-microsoft-com:office:word" xmlns:w="http://schemas.openxmlformats.org/wordprocessingml/2006/main" xmlns:w14="http://schemas.microsoft.com/office/word/2010/wordml" xmlns:w15="http://schemas.microsoft.com/office/word/2012/wordml" xmlns:w16cid="http://schemas.microsoft.com/office/word/2016/wordml/cid" xmlns:w16se="http://schemas.microsoft.com/office/word/2015/wordml/symex" xmlns:wpg="http://schemas.microsoft.com/office/word/2010/wordprocessingGroup" xmlns:wpi="http://schemas.microsoft.com/office/word/2010/wordprocessingInk" xmlns:wne="http://schemas.microsoft.com/office/word/2006/wordml" xmlns:wps="http://schemas.microsoft.com/office/word/2010/wordprocessingShape" mc:Ignorable="w14 w15 w16se w16cid wp14">
+<w:numbering xmlns:wpc="http://schemas.microsoft.com/office/word/2010/wordprocessingCanvas" xmlns:cx="http://schemas.microsoft.com/office/drawing/2014/chartex" xmlns:cx1="http://schemas.microsoft.com/office/drawing/2015/9/8/chartex" xmlns:cx2="http://schemas.microsoft.com/office/drawing/2015/10/21/chartex" xmlns:cx3="http://schemas.microsoft.com/office/drawing/2016/5/9/chartex" xmlns:cx4="http://schemas.microsoft.com/office/drawing/2016/5/10/chartex" xmlns:cx5="http://schemas.microsoft.com/office/drawing/2016/5/11/chartex" xmlns:cx6="http://schemas.microsoft.com/office/drawing/2016/5/12/chartex" xmlns:cx7="http://schemas.microsoft.com/office/drawing/2016/5/13/chartex" xmlns:cx8="http://schemas.microsoft.com/office/drawing/2016/5/14/chartex" xmlns:mc="http://schemas.openxmlformats.org/markup-compatibility/2006" xmlns:aink="http://schemas.microsoft.com/office/drawing/2016/ink" xmlns:am3d="http://schemas.microsoft.com/office/drawing/2017/model3d" xmlns:o="urn:schemas-microsoft-com:office:office" xmlns:oel="http://schemas.microsoft.com/office/2019/extlst" xmlns:r="http://schemas.openxmlformats.org/officeDocument/2006/relationships" xmlns:m="http://schemas.openxmlformats.org/officeDocument/2006/math" xmlns:v="urn:schemas-microsoft-com:vml" xmlns:wp14="http://schemas.microsoft.com/office/word/2010/wordprocessingDrawing" xmlns:wp="http://schemas.openxmlformats.org/drawingml/2006/wordprocessingDrawing" xmlns:w10="urn:schemas-microsoft-com:office:word" xmlns:w="http://schemas.openxmlformats.org/wordprocessingml/2006/main" xmlns:w14="http://schemas.microsoft.com/office/word/2010/wordml" xmlns:w15="http://schemas.microsoft.com/office/word/2012/wordml" xmlns:w16cex="http://schemas.microsoft.com/office/word/2018/wordml/cex" xmlns:w16cid="http://schemas.microsoft.com/office/word/2016/wordml/cid" xmlns:w16="http://schemas.microsoft.com/office/word/2018/wordml" xmlns:w16sdtdh="http://schemas.microsoft.com/office/word/2020/wordml/sdtdatahash" xmlns:w16se="http://schemas.microsoft.com/office/word/2015/wordml/symex" xmlns:wpg="http://schemas.microsoft.com/office/word/2010/wordprocessingGroup" xmlns:wpi="http://schemas.microsoft.com/office/word/2010/wordprocessingInk" xmlns:wne="http://schemas.microsoft.com/office/word/2006/wordml" xmlns:wps="http://schemas.microsoft.com/office/word/2010/wordprocessingShape" mc:Ignorable="w14 w15 w16se w16cid w16 w16cex w16sdtdh wp14">
   <w:abstractNum w:abstractNumId="0" w15:restartNumberingAfterBreak="0">
     <w:nsid w:val="115A6600"/>
     <w:multiLevelType w:val="multilevel"/>
@@ -3332,6 +3987,250 @@
     </w:lvl>
   </w:abstractNum>
   <w:abstractNum w:abstractNumId="2" w15:restartNumberingAfterBreak="0">
+    <w:nsid w:val="3BEB74B2"/>
+    <w:multiLevelType w:val="multilevel"/>
+    <w:tmpl w:val="743819DE"/>
+    <w:lvl w:ilvl="0">
+      <w:start w:val="1"/>
+      <w:numFmt w:val="decimal"/>
+      <w:lvlText w:val="%1."/>
+      <w:lvlJc w:val="left"/>
+      <w:pPr>
+        <w:ind w:left="720" w:hanging="360"/>
+      </w:pPr>
+      <w:rPr>
+        <w:sz w:val="28"/>
+        <w:szCs w:val="28"/>
+      </w:rPr>
+    </w:lvl>
+    <w:lvl w:ilvl="1">
+      <w:start w:val="1"/>
+      <w:numFmt w:val="decimal"/>
+      <w:isLgl/>
+      <w:lvlText w:val="%1.%2"/>
+      <w:lvlJc w:val="left"/>
+      <w:pPr>
+        <w:ind w:left="1080" w:hanging="720"/>
+      </w:pPr>
+      <w:rPr>
+        <w:rFonts w:hint="default"/>
+      </w:rPr>
+    </w:lvl>
+    <w:lvl w:ilvl="2">
+      <w:start w:val="1"/>
+      <w:numFmt w:val="decimal"/>
+      <w:isLgl/>
+      <w:lvlText w:val="%1.%2.%3"/>
+      <w:lvlJc w:val="left"/>
+      <w:pPr>
+        <w:ind w:left="1080" w:hanging="720"/>
+      </w:pPr>
+      <w:rPr>
+        <w:rFonts w:hint="default"/>
+      </w:rPr>
+    </w:lvl>
+    <w:lvl w:ilvl="3">
+      <w:start w:val="1"/>
+      <w:numFmt w:val="decimal"/>
+      <w:isLgl/>
+      <w:lvlText w:val="%1.%2.%3.%4"/>
+      <w:lvlJc w:val="left"/>
+      <w:pPr>
+        <w:ind w:left="1440" w:hanging="1080"/>
+      </w:pPr>
+      <w:rPr>
+        <w:rFonts w:hint="default"/>
+      </w:rPr>
+    </w:lvl>
+    <w:lvl w:ilvl="4">
+      <w:start w:val="1"/>
+      <w:numFmt w:val="decimal"/>
+      <w:isLgl/>
+      <w:lvlText w:val="%1.%2.%3.%4.%5"/>
+      <w:lvlJc w:val="left"/>
+      <w:pPr>
+        <w:ind w:left="1800" w:hanging="1440"/>
+      </w:pPr>
+      <w:rPr>
+        <w:rFonts w:hint="default"/>
+      </w:rPr>
+    </w:lvl>
+    <w:lvl w:ilvl="5">
+      <w:start w:val="1"/>
+      <w:numFmt w:val="decimal"/>
+      <w:isLgl/>
+      <w:lvlText w:val="%1.%2.%3.%4.%5.%6"/>
+      <w:lvlJc w:val="left"/>
+      <w:pPr>
+        <w:ind w:left="1800" w:hanging="1440"/>
+      </w:pPr>
+      <w:rPr>
+        <w:rFonts w:hint="default"/>
+      </w:rPr>
+    </w:lvl>
+    <w:lvl w:ilvl="6">
+      <w:start w:val="1"/>
+      <w:numFmt w:val="decimal"/>
+      <w:isLgl/>
+      <w:lvlText w:val="%1.%2.%3.%4.%5.%6.%7"/>
+      <w:lvlJc w:val="left"/>
+      <w:pPr>
+        <w:ind w:left="2160" w:hanging="1800"/>
+      </w:pPr>
+      <w:rPr>
+        <w:rFonts w:hint="default"/>
+      </w:rPr>
+    </w:lvl>
+    <w:lvl w:ilvl="7">
+      <w:start w:val="1"/>
+      <w:numFmt w:val="decimal"/>
+      <w:isLgl/>
+      <w:lvlText w:val="%1.%2.%3.%4.%5.%6.%7.%8"/>
+      <w:lvlJc w:val="left"/>
+      <w:pPr>
+        <w:ind w:left="2520" w:hanging="2160"/>
+      </w:pPr>
+      <w:rPr>
+        <w:rFonts w:hint="default"/>
+      </w:rPr>
+    </w:lvl>
+    <w:lvl w:ilvl="8">
+      <w:start w:val="1"/>
+      <w:numFmt w:val="decimal"/>
+      <w:isLgl/>
+      <w:lvlText w:val="%1.%2.%3.%4.%5.%6.%7.%8.%9"/>
+      <w:lvlJc w:val="left"/>
+      <w:pPr>
+        <w:ind w:left="2520" w:hanging="2160"/>
+      </w:pPr>
+      <w:rPr>
+        <w:rFonts w:hint="default"/>
+      </w:rPr>
+    </w:lvl>
+  </w:abstractNum>
+  <w:abstractNum w:abstractNumId="3" w15:restartNumberingAfterBreak="0">
+    <w:nsid w:val="497A7ED3"/>
+    <w:multiLevelType w:val="multilevel"/>
+    <w:tmpl w:val="743819DE"/>
+    <w:lvl w:ilvl="0">
+      <w:start w:val="1"/>
+      <w:numFmt w:val="decimal"/>
+      <w:lvlText w:val="%1."/>
+      <w:lvlJc w:val="left"/>
+      <w:pPr>
+        <w:ind w:left="720" w:hanging="360"/>
+      </w:pPr>
+      <w:rPr>
+        <w:sz w:val="28"/>
+        <w:szCs w:val="28"/>
+      </w:rPr>
+    </w:lvl>
+    <w:lvl w:ilvl="1">
+      <w:start w:val="1"/>
+      <w:numFmt w:val="decimal"/>
+      <w:isLgl/>
+      <w:lvlText w:val="%1.%2"/>
+      <w:lvlJc w:val="left"/>
+      <w:pPr>
+        <w:ind w:left="1080" w:hanging="720"/>
+      </w:pPr>
+      <w:rPr>
+        <w:rFonts w:hint="default"/>
+      </w:rPr>
+    </w:lvl>
+    <w:lvl w:ilvl="2">
+      <w:start w:val="1"/>
+      <w:numFmt w:val="decimal"/>
+      <w:isLgl/>
+      <w:lvlText w:val="%1.%2.%3"/>
+      <w:lvlJc w:val="left"/>
+      <w:pPr>
+        <w:ind w:left="1080" w:hanging="720"/>
+      </w:pPr>
+      <w:rPr>
+        <w:rFonts w:hint="default"/>
+      </w:rPr>
+    </w:lvl>
+    <w:lvl w:ilvl="3">
+      <w:start w:val="1"/>
+      <w:numFmt w:val="decimal"/>
+      <w:isLgl/>
+      <w:lvlText w:val="%1.%2.%3.%4"/>
+      <w:lvlJc w:val="left"/>
+      <w:pPr>
+        <w:ind w:left="1440" w:hanging="1080"/>
+      </w:pPr>
+      <w:rPr>
+        <w:rFonts w:hint="default"/>
+      </w:rPr>
+    </w:lvl>
+    <w:lvl w:ilvl="4">
+      <w:start w:val="1"/>
+      <w:numFmt w:val="decimal"/>
+      <w:isLgl/>
+      <w:lvlText w:val="%1.%2.%3.%4.%5"/>
+      <w:lvlJc w:val="left"/>
+      <w:pPr>
+        <w:ind w:left="1800" w:hanging="1440"/>
+      </w:pPr>
+      <w:rPr>
+        <w:rFonts w:hint="default"/>
+      </w:rPr>
+    </w:lvl>
+    <w:lvl w:ilvl="5">
+      <w:start w:val="1"/>
+      <w:numFmt w:val="decimal"/>
+      <w:isLgl/>
+      <w:lvlText w:val="%1.%2.%3.%4.%5.%6"/>
+      <w:lvlJc w:val="left"/>
+      <w:pPr>
+        <w:ind w:left="1800" w:hanging="1440"/>
+      </w:pPr>
+      <w:rPr>
+        <w:rFonts w:hint="default"/>
+      </w:rPr>
+    </w:lvl>
+    <w:lvl w:ilvl="6">
+      <w:start w:val="1"/>
+      <w:numFmt w:val="decimal"/>
+      <w:isLgl/>
+      <w:lvlText w:val="%1.%2.%3.%4.%5.%6.%7"/>
+      <w:lvlJc w:val="left"/>
+      <w:pPr>
+        <w:ind w:left="2160" w:hanging="1800"/>
+      </w:pPr>
+      <w:rPr>
+        <w:rFonts w:hint="default"/>
+      </w:rPr>
+    </w:lvl>
+    <w:lvl w:ilvl="7">
+      <w:start w:val="1"/>
+      <w:numFmt w:val="decimal"/>
+      <w:isLgl/>
+      <w:lvlText w:val="%1.%2.%3.%4.%5.%6.%7.%8"/>
+      <w:lvlJc w:val="left"/>
+      <w:pPr>
+        <w:ind w:left="2520" w:hanging="2160"/>
+      </w:pPr>
+      <w:rPr>
+        <w:rFonts w:hint="default"/>
+      </w:rPr>
+    </w:lvl>
+    <w:lvl w:ilvl="8">
+      <w:start w:val="1"/>
+      <w:numFmt w:val="decimal"/>
+      <w:isLgl/>
+      <w:lvlText w:val="%1.%2.%3.%4.%5.%6.%7.%8.%9"/>
+      <w:lvlJc w:val="left"/>
+      <w:pPr>
+        <w:ind w:left="2520" w:hanging="2160"/>
+      </w:pPr>
+      <w:rPr>
+        <w:rFonts w:hint="default"/>
+      </w:rPr>
+    </w:lvl>
+  </w:abstractNum>
+  <w:abstractNum w:abstractNumId="4" w15:restartNumberingAfterBreak="0">
     <w:nsid w:val="59734FA5"/>
     <w:multiLevelType w:val="multilevel"/>
     <w:tmpl w:val="5E601152"/>
@@ -3444,7 +4343,7 @@
       </w:pPr>
     </w:lvl>
   </w:abstractNum>
-  <w:abstractNum w:abstractNumId="3" w15:restartNumberingAfterBreak="0">
+  <w:abstractNum w:abstractNumId="5" w15:restartNumberingAfterBreak="0">
     <w:nsid w:val="62581E6A"/>
     <w:multiLevelType w:val="multilevel"/>
     <w:tmpl w:val="743819DE"/>
@@ -3566,7 +4465,7 @@
       </w:rPr>
     </w:lvl>
   </w:abstractNum>
-  <w:abstractNum w:abstractNumId="4" w15:restartNumberingAfterBreak="0">
+  <w:abstractNum w:abstractNumId="6" w15:restartNumberingAfterBreak="0">
     <w:nsid w:val="74C62A5B"/>
     <w:multiLevelType w:val="multilevel"/>
     <w:tmpl w:val="3EF83EB0"/>
@@ -3679,14 +4578,14 @@
       </w:pPr>
     </w:lvl>
   </w:abstractNum>
-  <w:abstractNum w:abstractNumId="5" w15:restartNumberingAfterBreak="0">
+  <w:abstractNum w:abstractNumId="7" w15:restartNumberingAfterBreak="0">
     <w:nsid w:val="7D4336A3"/>
     <w:multiLevelType w:val="multilevel"/>
     <w:tmpl w:val="7AB6116E"/>
     <w:lvl w:ilvl="0">
       <w:start w:val="1"/>
       <w:numFmt w:val="decimal"/>
-      <w:pStyle w:val="Sumrio1"/>
+      <w:pStyle w:val="TOC1"/>
       <w:lvlText w:val="%1."/>
       <w:lvlJc w:val="left"/>
       <w:pPr>
@@ -3801,29 +4700,35 @@
       </w:rPr>
     </w:lvl>
   </w:abstractNum>
-  <w:num w:numId="1">
+  <w:num w:numId="1" w16cid:durableId="1965189687">
+    <w:abstractNumId w:val="6"/>
+  </w:num>
+  <w:num w:numId="2" w16cid:durableId="765074779">
+    <w:abstractNumId w:val="1"/>
+  </w:num>
+  <w:num w:numId="3" w16cid:durableId="28069377">
     <w:abstractNumId w:val="4"/>
   </w:num>
-  <w:num w:numId="2">
-    <w:abstractNumId w:val="1"/>
-  </w:num>
-  <w:num w:numId="3">
-    <w:abstractNumId w:val="2"/>
-  </w:num>
-  <w:num w:numId="4">
+  <w:num w:numId="4" w16cid:durableId="363213048">
     <w:abstractNumId w:val="0"/>
   </w:num>
-  <w:num w:numId="5">
+  <w:num w:numId="5" w16cid:durableId="1300113310">
+    <w:abstractNumId w:val="5"/>
+  </w:num>
+  <w:num w:numId="6" w16cid:durableId="850995139">
+    <w:abstractNumId w:val="7"/>
+  </w:num>
+  <w:num w:numId="7" w16cid:durableId="671225657">
     <w:abstractNumId w:val="3"/>
   </w:num>
-  <w:num w:numId="6">
-    <w:abstractNumId w:val="5"/>
+  <w:num w:numId="8" w16cid:durableId="644747862">
+    <w:abstractNumId w:val="2"/>
   </w:num>
 </w:numbering>
 </file>
 
 <file path=word/styles.xml><?xml version="1.0" encoding="utf-8"?>
-<w:styles xmlns:mc="http://schemas.openxmlformats.org/markup-compatibility/2006" xmlns:r="http://schemas.openxmlformats.org/officeDocument/2006/relationships" xmlns:w="http://schemas.openxmlformats.org/wordprocessingml/2006/main" xmlns:w14="http://schemas.microsoft.com/office/word/2010/wordml" xmlns:w15="http://schemas.microsoft.com/office/word/2012/wordml" xmlns:w16cid="http://schemas.microsoft.com/office/word/2016/wordml/cid" xmlns:w16se="http://schemas.microsoft.com/office/word/2015/wordml/symex" mc:Ignorable="w14 w15 w16se w16cid">
+<w:styles xmlns:mc="http://schemas.openxmlformats.org/markup-compatibility/2006" xmlns:r="http://schemas.openxmlformats.org/officeDocument/2006/relationships" xmlns:w="http://schemas.openxmlformats.org/wordprocessingml/2006/main" xmlns:w14="http://schemas.microsoft.com/office/word/2010/wordml" xmlns:w15="http://schemas.microsoft.com/office/word/2012/wordml" xmlns:w16cex="http://schemas.microsoft.com/office/word/2018/wordml/cex" xmlns:w16cid="http://schemas.microsoft.com/office/word/2016/wordml/cid" xmlns:w16="http://schemas.microsoft.com/office/word/2018/wordml" xmlns:w16sdtdh="http://schemas.microsoft.com/office/word/2020/wordml/sdtdatahash" xmlns:w16se="http://schemas.microsoft.com/office/word/2015/wordml/symex" mc:Ignorable="w14 w15 w16se w16cid w16 w16cex w16sdtdh">
   <w:docDefaults>
     <w:rPrDefault>
       <w:rPr>
@@ -3831,13 +4736,13 @@
         <w:kern w:val="2"/>
         <w:sz w:val="24"/>
         <w:szCs w:val="24"/>
-        <w:lang w:eastAsia="en-US" w:bidi="ar-SA"/>
+        <w:lang w:val="en-NL" w:eastAsia="en-US" w:bidi="ar-SA"/>
         <w14:ligatures w14:val="standardContextual"/>
       </w:rPr>
     </w:rPrDefault>
     <w:pPrDefault/>
   </w:docDefaults>
-  <w:latentStyles w:defLockedState="0" w:defUIPriority="99" w:defSemiHidden="0" w:defUnhideWhenUsed="0" w:defQFormat="0" w:count="375">
+  <w:latentStyles w:defLockedState="0" w:defUIPriority="99" w:defSemiHidden="0" w:defUnhideWhenUsed="0" w:defQFormat="0" w:count="376">
     <w:lsdException w:name="Normal" w:uiPriority="0" w:qFormat="1"/>
     <w:lsdException w:name="heading 1" w:uiPriority="9" w:qFormat="1"/>
     <w:lsdException w:name="heading 2" w:semiHidden="1" w:uiPriority="9" w:unhideWhenUsed="1" w:qFormat="1"/>
@@ -4213,15 +5118,16 @@
     <w:lsdException w:name="Smart Hyperlink" w:semiHidden="1" w:unhideWhenUsed="1"/>
     <w:lsdException w:name="Hashtag" w:semiHidden="1" w:unhideWhenUsed="1"/>
     <w:lsdException w:name="Unresolved Mention" w:semiHidden="1" w:unhideWhenUsed="1"/>
+    <w:lsdException w:name="Smart Link" w:semiHidden="1" w:unhideWhenUsed="1"/>
   </w:latentStyles>
   <w:style w:type="paragraph" w:default="1" w:styleId="Normal">
     <w:name w:val="Normal"/>
     <w:qFormat/>
   </w:style>
-  <w:style w:type="paragraph" w:styleId="Ttulo1">
+  <w:style w:type="paragraph" w:styleId="Heading1">
     <w:name w:val="heading 1"/>
     <w:basedOn w:val="Normal"/>
-    <w:link w:val="Ttulo1Char"/>
+    <w:link w:val="Heading1Char"/>
     <w:uiPriority w:val="9"/>
     <w:qFormat/>
     <w:rsid w:val="000F2F44"/>
@@ -4240,11 +5146,11 @@
       <w14:ligatures w14:val="none"/>
     </w:rPr>
   </w:style>
-  <w:style w:type="paragraph" w:styleId="Ttulo2">
+  <w:style w:type="paragraph" w:styleId="Heading2">
     <w:name w:val="heading 2"/>
     <w:basedOn w:val="Normal"/>
     <w:next w:val="Normal"/>
-    <w:link w:val="Ttulo2Char"/>
+    <w:link w:val="Heading2Char"/>
     <w:uiPriority w:val="9"/>
     <w:semiHidden/>
     <w:unhideWhenUsed/>
@@ -4263,11 +5169,11 @@
       <w:szCs w:val="26"/>
     </w:rPr>
   </w:style>
-  <w:style w:type="paragraph" w:styleId="Ttulo3">
+  <w:style w:type="paragraph" w:styleId="Heading3">
     <w:name w:val="heading 3"/>
     <w:basedOn w:val="Normal"/>
     <w:next w:val="Normal"/>
-    <w:link w:val="Ttulo3Char"/>
+    <w:link w:val="Heading3Char"/>
     <w:uiPriority w:val="9"/>
     <w:semiHidden/>
     <w:unhideWhenUsed/>
@@ -4284,11 +5190,11 @@
       <w:color w:val="1F3763" w:themeColor="accent1" w:themeShade="7F"/>
     </w:rPr>
   </w:style>
-  <w:style w:type="paragraph" w:styleId="Ttulo4">
+  <w:style w:type="paragraph" w:styleId="Heading4">
     <w:name w:val="heading 4"/>
     <w:basedOn w:val="Normal"/>
     <w:next w:val="Normal"/>
-    <w:link w:val="Ttulo4Char"/>
+    <w:link w:val="Heading4Char"/>
     <w:uiPriority w:val="9"/>
     <w:semiHidden/>
     <w:unhideWhenUsed/>
@@ -4307,11 +5213,11 @@
       <w:color w:val="2F5496" w:themeColor="accent1" w:themeShade="BF"/>
     </w:rPr>
   </w:style>
-  <w:style w:type="paragraph" w:styleId="Ttulo5">
+  <w:style w:type="paragraph" w:styleId="Heading5">
     <w:name w:val="heading 5"/>
     <w:basedOn w:val="Normal"/>
     <w:next w:val="Normal"/>
-    <w:link w:val="Ttulo5Char"/>
+    <w:link w:val="Heading5Char"/>
     <w:uiPriority w:val="9"/>
     <w:semiHidden/>
     <w:unhideWhenUsed/>
@@ -4328,13 +5234,13 @@
       <w:color w:val="2F5496" w:themeColor="accent1" w:themeShade="BF"/>
     </w:rPr>
   </w:style>
-  <w:style w:type="character" w:default="1" w:styleId="Fontepargpadro">
+  <w:style w:type="character" w:default="1" w:styleId="DefaultParagraphFont">
     <w:name w:val="Default Paragraph Font"/>
     <w:uiPriority w:val="1"/>
     <w:semiHidden/>
     <w:unhideWhenUsed/>
   </w:style>
-  <w:style w:type="table" w:default="1" w:styleId="Tabelanormal">
+  <w:style w:type="table" w:default="1" w:styleId="TableNormal">
     <w:name w:val="Normal Table"/>
     <w:uiPriority w:val="99"/>
     <w:semiHidden/>
@@ -4349,16 +5255,16 @@
       </w:tblCellMar>
     </w:tblPr>
   </w:style>
-  <w:style w:type="numbering" w:default="1" w:styleId="Semlista">
+  <w:style w:type="numbering" w:default="1" w:styleId="NoList">
     <w:name w:val="No List"/>
     <w:uiPriority w:val="99"/>
     <w:semiHidden/>
     <w:unhideWhenUsed/>
   </w:style>
-  <w:style w:type="character" w:customStyle="1" w:styleId="Ttulo1Char">
-    <w:name w:val="Título 1 Char"/>
-    <w:basedOn w:val="Fontepargpadro"/>
-    <w:link w:val="Ttulo1"/>
+  <w:style w:type="character" w:customStyle="1" w:styleId="Heading1Char">
+    <w:name w:val="Heading 1 Char"/>
+    <w:basedOn w:val="DefaultParagraphFont"/>
+    <w:link w:val="Heading1"/>
     <w:uiPriority w:val="9"/>
     <w:rsid w:val="000F2F44"/>
     <w:rPr>
@@ -4372,10 +5278,10 @@
       <w14:ligatures w14:val="none"/>
     </w:rPr>
   </w:style>
-  <w:style w:type="character" w:customStyle="1" w:styleId="Ttulo5Char">
-    <w:name w:val="Título 5 Char"/>
-    <w:basedOn w:val="Fontepargpadro"/>
-    <w:link w:val="Ttulo5"/>
+  <w:style w:type="character" w:customStyle="1" w:styleId="Heading5Char">
+    <w:name w:val="Heading 5 Char"/>
+    <w:basedOn w:val="DefaultParagraphFont"/>
+    <w:link w:val="Heading5"/>
     <w:uiPriority w:val="9"/>
     <w:semiHidden/>
     <w:rsid w:val="00976D0B"/>
@@ -4401,10 +5307,10 @@
       <w14:ligatures w14:val="none"/>
     </w:rPr>
   </w:style>
-  <w:style w:type="character" w:customStyle="1" w:styleId="Ttulo2Char">
-    <w:name w:val="Título 2 Char"/>
-    <w:basedOn w:val="Fontepargpadro"/>
-    <w:link w:val="Ttulo2"/>
+  <w:style w:type="character" w:customStyle="1" w:styleId="Heading2Char">
+    <w:name w:val="Heading 2 Char"/>
+    <w:basedOn w:val="DefaultParagraphFont"/>
+    <w:link w:val="Heading2"/>
     <w:uiPriority w:val="9"/>
     <w:semiHidden/>
     <w:rsid w:val="00976D0B"/>
@@ -4415,10 +5321,10 @@
       <w:szCs w:val="26"/>
     </w:rPr>
   </w:style>
-  <w:style w:type="character" w:customStyle="1" w:styleId="Ttulo3Char">
-    <w:name w:val="Título 3 Char"/>
-    <w:basedOn w:val="Fontepargpadro"/>
-    <w:link w:val="Ttulo3"/>
+  <w:style w:type="character" w:customStyle="1" w:styleId="Heading3Char">
+    <w:name w:val="Heading 3 Char"/>
+    <w:basedOn w:val="DefaultParagraphFont"/>
+    <w:link w:val="Heading3"/>
     <w:uiPriority w:val="9"/>
     <w:semiHidden/>
     <w:rsid w:val="00976D0B"/>
@@ -4427,10 +5333,10 @@
       <w:color w:val="1F3763" w:themeColor="accent1" w:themeShade="7F"/>
     </w:rPr>
   </w:style>
-  <w:style w:type="character" w:customStyle="1" w:styleId="Ttulo4Char">
-    <w:name w:val="Título 4 Char"/>
-    <w:basedOn w:val="Fontepargpadro"/>
-    <w:link w:val="Ttulo4"/>
+  <w:style w:type="character" w:customStyle="1" w:styleId="Heading4Char">
+    <w:name w:val="Heading 4 Char"/>
+    <w:basedOn w:val="DefaultParagraphFont"/>
+    <w:link w:val="Heading4"/>
     <w:uiPriority w:val="9"/>
     <w:semiHidden/>
     <w:rsid w:val="00976D0B"/>
@@ -4441,11 +5347,11 @@
       <w:color w:val="2F5496" w:themeColor="accent1" w:themeShade="BF"/>
     </w:rPr>
   </w:style>
-  <w:style w:type="paragraph" w:styleId="Ttulo">
+  <w:style w:type="paragraph" w:styleId="Title">
     <w:name w:val="Title"/>
     <w:basedOn w:val="Normal"/>
     <w:next w:val="Normal"/>
-    <w:link w:val="TtuloChar"/>
+    <w:link w:val="TitleChar"/>
     <w:uiPriority w:val="10"/>
     <w:qFormat/>
     <w:rsid w:val="006A1C4A"/>
@@ -4460,10 +5366,10 @@
       <w:szCs w:val="56"/>
     </w:rPr>
   </w:style>
-  <w:style w:type="character" w:customStyle="1" w:styleId="TtuloChar">
-    <w:name w:val="Título Char"/>
-    <w:basedOn w:val="Fontepargpadro"/>
-    <w:link w:val="Ttulo"/>
+  <w:style w:type="character" w:customStyle="1" w:styleId="TitleChar">
+    <w:name w:val="Title Char"/>
+    <w:basedOn w:val="DefaultParagraphFont"/>
+    <w:link w:val="Title"/>
     <w:uiPriority w:val="10"/>
     <w:rsid w:val="006A1C4A"/>
     <w:rPr>
@@ -4474,11 +5380,11 @@
       <w:szCs w:val="56"/>
     </w:rPr>
   </w:style>
-  <w:style w:type="paragraph" w:styleId="Subttulo">
+  <w:style w:type="paragraph" w:styleId="Subtitle">
     <w:name w:val="Subtitle"/>
     <w:basedOn w:val="Normal"/>
     <w:next w:val="Normal"/>
-    <w:link w:val="SubttuloChar"/>
+    <w:link w:val="SubtitleChar"/>
     <w:uiPriority w:val="11"/>
     <w:qFormat/>
     <w:rsid w:val="006A1C4A"/>
@@ -4496,10 +5402,10 @@
       <w:szCs w:val="22"/>
     </w:rPr>
   </w:style>
-  <w:style w:type="character" w:customStyle="1" w:styleId="SubttuloChar">
-    <w:name w:val="Subtítulo Char"/>
-    <w:basedOn w:val="Fontepargpadro"/>
-    <w:link w:val="Subttulo"/>
+  <w:style w:type="character" w:customStyle="1" w:styleId="SubtitleChar">
+    <w:name w:val="Subtitle Char"/>
+    <w:basedOn w:val="DefaultParagraphFont"/>
+    <w:link w:val="Subtitle"/>
     <w:uiPriority w:val="11"/>
     <w:rsid w:val="006A1C4A"/>
     <w:rPr>
@@ -4510,7 +5416,7 @@
       <w:szCs w:val="22"/>
     </w:rPr>
   </w:style>
-  <w:style w:type="paragraph" w:styleId="PargrafodaLista">
+  <w:style w:type="paragraph" w:styleId="ListParagraph">
     <w:name w:val="List Paragraph"/>
     <w:basedOn w:val="Normal"/>
     <w:uiPriority w:val="34"/>
@@ -4521,7 +5427,7 @@
       <w:contextualSpacing/>
     </w:pPr>
   </w:style>
-  <w:style w:type="paragraph" w:styleId="Remissivo1">
+  <w:style w:type="paragraph" w:styleId="Index1">
     <w:name w:val="index 1"/>
     <w:basedOn w:val="Normal"/>
     <w:next w:val="Normal"/>
@@ -4538,7 +5444,7 @@
       <w:szCs w:val="18"/>
     </w:rPr>
   </w:style>
-  <w:style w:type="paragraph" w:styleId="Remissivo2">
+  <w:style w:type="paragraph" w:styleId="Index2">
     <w:name w:val="index 2"/>
     <w:basedOn w:val="Normal"/>
     <w:next w:val="Normal"/>
@@ -4555,7 +5461,7 @@
       <w:szCs w:val="18"/>
     </w:rPr>
   </w:style>
-  <w:style w:type="paragraph" w:styleId="Remissivo3">
+  <w:style w:type="paragraph" w:styleId="Index3">
     <w:name w:val="index 3"/>
     <w:basedOn w:val="Normal"/>
     <w:next w:val="Normal"/>
@@ -4572,7 +5478,7 @@
       <w:szCs w:val="18"/>
     </w:rPr>
   </w:style>
-  <w:style w:type="paragraph" w:styleId="Remissivo4">
+  <w:style w:type="paragraph" w:styleId="Index4">
     <w:name w:val="index 4"/>
     <w:basedOn w:val="Normal"/>
     <w:next w:val="Normal"/>
@@ -4589,7 +5495,7 @@
       <w:szCs w:val="18"/>
     </w:rPr>
   </w:style>
-  <w:style w:type="paragraph" w:styleId="Remissivo5">
+  <w:style w:type="paragraph" w:styleId="Index5">
     <w:name w:val="index 5"/>
     <w:basedOn w:val="Normal"/>
     <w:next w:val="Normal"/>
@@ -4606,7 +5512,7 @@
       <w:szCs w:val="18"/>
     </w:rPr>
   </w:style>
-  <w:style w:type="paragraph" w:styleId="Remissivo6">
+  <w:style w:type="paragraph" w:styleId="Index6">
     <w:name w:val="index 6"/>
     <w:basedOn w:val="Normal"/>
     <w:next w:val="Normal"/>
@@ -4623,7 +5529,7 @@
       <w:szCs w:val="18"/>
     </w:rPr>
   </w:style>
-  <w:style w:type="paragraph" w:styleId="Remissivo7">
+  <w:style w:type="paragraph" w:styleId="Index7">
     <w:name w:val="index 7"/>
     <w:basedOn w:val="Normal"/>
     <w:next w:val="Normal"/>
@@ -4640,7 +5546,7 @@
       <w:szCs w:val="18"/>
     </w:rPr>
   </w:style>
-  <w:style w:type="paragraph" w:styleId="Remissivo8">
+  <w:style w:type="paragraph" w:styleId="Index8">
     <w:name w:val="index 8"/>
     <w:basedOn w:val="Normal"/>
     <w:next w:val="Normal"/>
@@ -4657,7 +5563,7 @@
       <w:szCs w:val="18"/>
     </w:rPr>
   </w:style>
-  <w:style w:type="paragraph" w:styleId="Remissivo9">
+  <w:style w:type="paragraph" w:styleId="Index9">
     <w:name w:val="index 9"/>
     <w:basedOn w:val="Normal"/>
     <w:next w:val="Normal"/>
@@ -4674,10 +5580,10 @@
       <w:szCs w:val="18"/>
     </w:rPr>
   </w:style>
-  <w:style w:type="paragraph" w:styleId="Ttulodendiceremissivo">
+  <w:style w:type="paragraph" w:styleId="IndexHeading">
     <w:name w:val="index heading"/>
     <w:basedOn w:val="Normal"/>
-    <w:next w:val="Remissivo1"/>
+    <w:next w:val="Index1"/>
     <w:uiPriority w:val="99"/>
     <w:unhideWhenUsed/>
     <w:rsid w:val="00F16DB0"/>
@@ -4693,9 +5599,9 @@
       <w:szCs w:val="26"/>
     </w:rPr>
   </w:style>
-  <w:style w:type="character" w:styleId="nfaseSutil">
+  <w:style w:type="character" w:styleId="SubtleEmphasis">
     <w:name w:val="Subtle Emphasis"/>
-    <w:basedOn w:val="Fontepargpadro"/>
+    <w:basedOn w:val="DefaultParagraphFont"/>
     <w:uiPriority w:val="19"/>
     <w:qFormat/>
     <w:rsid w:val="00562F60"/>
@@ -4705,9 +5611,9 @@
       <w:color w:val="404040" w:themeColor="text1" w:themeTint="BF"/>
     </w:rPr>
   </w:style>
-  <w:style w:type="character" w:styleId="nfase">
+  <w:style w:type="character" w:styleId="Emphasis">
     <w:name w:val="Emphasis"/>
-    <w:basedOn w:val="Fontepargpadro"/>
+    <w:basedOn w:val="DefaultParagraphFont"/>
     <w:uiPriority w:val="20"/>
     <w:qFormat/>
     <w:rsid w:val="00562F60"/>
@@ -4716,9 +5622,9 @@
       <w:iCs/>
     </w:rPr>
   </w:style>
-  <w:style w:type="paragraph" w:styleId="CabealhodoSumrio">
+  <w:style w:type="paragraph" w:styleId="TOCHeading">
     <w:name w:val="TOC Heading"/>
-    <w:basedOn w:val="Ttulo1"/>
+    <w:basedOn w:val="Heading1"/>
     <w:next w:val="Normal"/>
     <w:uiPriority w:val="39"/>
     <w:unhideWhenUsed/>
@@ -4741,7 +5647,7 @@
       <w:lang w:val="pt-BR" w:eastAsia="pt-BR"/>
     </w:rPr>
   </w:style>
-  <w:style w:type="paragraph" w:styleId="Sumrio2">
+  <w:style w:type="paragraph" w:styleId="TOC2">
     <w:name w:val="toc 2"/>
     <w:basedOn w:val="Normal"/>
     <w:next w:val="Normal"/>
@@ -4750,11 +5656,8 @@
     <w:unhideWhenUsed/>
     <w:rsid w:val="006B6643"/>
     <w:pPr>
-      <w:numPr>
-        <w:numId w:val="6"/>
-      </w:numPr>
       <w:spacing w:line="360" w:lineRule="auto"/>
-      <w:ind w:hanging="436"/>
+      <w:ind w:left="720" w:hanging="436"/>
       <w:jc w:val="both"/>
     </w:pPr>
     <w:rPr>
@@ -4766,7 +5669,7 @@
       <w14:ligatures w14:val="none"/>
     </w:rPr>
   </w:style>
-  <w:style w:type="paragraph" w:styleId="Sumrio1">
+  <w:style w:type="paragraph" w:styleId="TOC1">
     <w:name w:val="toc 1"/>
     <w:basedOn w:val="Normal"/>
     <w:next w:val="Normal"/>
@@ -4791,7 +5694,7 @@
       <w14:ligatures w14:val="none"/>
     </w:rPr>
   </w:style>
-  <w:style w:type="paragraph" w:styleId="Sumrio3">
+  <w:style w:type="paragraph" w:styleId="TOC3">
     <w:name w:val="toc 3"/>
     <w:basedOn w:val="Normal"/>
     <w:next w:val="Normal"/>
@@ -4812,10 +5715,10 @@
       <w14:ligatures w14:val="none"/>
     </w:rPr>
   </w:style>
-  <w:style w:type="paragraph" w:styleId="Cabealho">
+  <w:style w:type="paragraph" w:styleId="Header">
     <w:name w:val="header"/>
     <w:basedOn w:val="Normal"/>
-    <w:link w:val="CabealhoChar"/>
+    <w:link w:val="HeaderChar"/>
     <w:uiPriority w:val="99"/>
     <w:unhideWhenUsed/>
     <w:rsid w:val="001F55D8"/>
@@ -4826,17 +5729,17 @@
       </w:tabs>
     </w:pPr>
   </w:style>
-  <w:style w:type="character" w:customStyle="1" w:styleId="CabealhoChar">
-    <w:name w:val="Cabeçalho Char"/>
-    <w:basedOn w:val="Fontepargpadro"/>
-    <w:link w:val="Cabealho"/>
+  <w:style w:type="character" w:customStyle="1" w:styleId="HeaderChar">
+    <w:name w:val="Header Char"/>
+    <w:basedOn w:val="DefaultParagraphFont"/>
+    <w:link w:val="Header"/>
     <w:uiPriority w:val="99"/>
     <w:rsid w:val="001F55D8"/>
   </w:style>
-  <w:style w:type="paragraph" w:styleId="Rodap">
+  <w:style w:type="paragraph" w:styleId="Footer">
     <w:name w:val="footer"/>
     <w:basedOn w:val="Normal"/>
-    <w:link w:val="RodapChar"/>
+    <w:link w:val="FooterChar"/>
     <w:uiPriority w:val="99"/>
     <w:unhideWhenUsed/>
     <w:rsid w:val="001F55D8"/>
@@ -4847,12 +5750,28 @@
       </w:tabs>
     </w:pPr>
   </w:style>
-  <w:style w:type="character" w:customStyle="1" w:styleId="RodapChar">
-    <w:name w:val="Rodapé Char"/>
-    <w:basedOn w:val="Fontepargpadro"/>
-    <w:link w:val="Rodap"/>
+  <w:style w:type="character" w:customStyle="1" w:styleId="FooterChar">
+    <w:name w:val="Footer Char"/>
+    <w:basedOn w:val="DefaultParagraphFont"/>
+    <w:link w:val="Footer"/>
     <w:uiPriority w:val="99"/>
     <w:rsid w:val="001F55D8"/>
+  </w:style>
+  <w:style w:type="table" w:styleId="TableGrid">
+    <w:name w:val="Table Grid"/>
+    <w:basedOn w:val="TableNormal"/>
+    <w:uiPriority w:val="39"/>
+    <w:rsid w:val="00532C06"/>
+    <w:tblPr>
+      <w:tblBorders>
+        <w:top w:val="single" w:sz="4" w:space="0" w:color="auto"/>
+        <w:left w:val="single" w:sz="4" w:space="0" w:color="auto"/>
+        <w:bottom w:val="single" w:sz="4" w:space="0" w:color="auto"/>
+        <w:right w:val="single" w:sz="4" w:space="0" w:color="auto"/>
+        <w:insideH w:val="single" w:sz="4" w:space="0" w:color="auto"/>
+        <w:insideV w:val="single" w:sz="4" w:space="0" w:color="auto"/>
+      </w:tblBorders>
+    </w:tblPr>
   </w:style>
 </w:styles>
 </file>

</xml_diff>